<commit_message>
index edits to 113 tennis module
</commit_message>
<xml_diff>
--- a/esselt21/tennis_module/module_113/tennis_handout113.docx
+++ b/esselt21/tennis_module/module_113/tennis_handout113.docx
@@ -14,7 +14,42 @@
           <w:rFonts w:asciiTheme="minorHAnsi" w:hAnsiTheme="minorHAnsi" w:cstheme="minorHAnsi"/>
           <w:sz w:val="22"/>
         </w:rPr>
-        <w:t xml:space="preserve">In professional tennis the rankings are typically based on set parameters. Throughout the year there are tournaments that are worth different numbers of points. There are four tiers of events, Grand Slams, Masters 1000, ATP 500 and ATP 250. You receive the most points in your </w:t>
+        <w:t>In professional tennis, t</w:t>
+      </w:r>
+      <w:r>
+        <w:rPr>
+          <w:rFonts w:asciiTheme="minorHAnsi" w:hAnsiTheme="minorHAnsi" w:cstheme="minorHAnsi"/>
+          <w:sz w:val="22"/>
+        </w:rPr>
+        <w:t xml:space="preserve">here are four tiers of events, Grand Slams, Masters 1000, ATP 500 and ATP 250. </w:t>
+      </w:r>
+      <w:r>
+        <w:rPr>
+          <w:rFonts w:asciiTheme="minorHAnsi" w:hAnsiTheme="minorHAnsi" w:cstheme="minorHAnsi"/>
+          <w:sz w:val="22"/>
+        </w:rPr>
+        <w:t>Players</w:t>
+      </w:r>
+      <w:r>
+        <w:rPr>
+          <w:rFonts w:asciiTheme="minorHAnsi" w:hAnsiTheme="minorHAnsi" w:cstheme="minorHAnsi"/>
+          <w:sz w:val="22"/>
+        </w:rPr>
+        <w:t xml:space="preserve"> receive the most points in </w:t>
+      </w:r>
+      <w:r>
+        <w:rPr>
+          <w:rFonts w:asciiTheme="minorHAnsi" w:hAnsiTheme="minorHAnsi" w:cstheme="minorHAnsi"/>
+          <w:sz w:val="22"/>
+        </w:rPr>
+        <w:t>their</w:t>
+      </w:r>
+      <w:r>
+        <w:rPr>
+          <w:rFonts w:asciiTheme="minorHAnsi" w:hAnsiTheme="minorHAnsi" w:cstheme="minorHAnsi"/>
+          <w:sz w:val="22"/>
+        </w:rPr>
+        <w:t xml:space="preserve"> </w:t>
       </w:r>
       <w:r>
         <w:rPr>
@@ -35,25 +70,129 @@
           <w:rFonts w:asciiTheme="minorHAnsi" w:hAnsiTheme="minorHAnsi" w:cstheme="minorHAnsi"/>
           <w:sz w:val="22"/>
         </w:rPr>
-        <w:t xml:space="preserve"> In the ATP, Grand Slam tournaments are played in a best of 5 format, and </w:t>
-      </w:r>
-      <w:proofErr w:type="spellStart"/>
-      <w:proofErr w:type="gramStart"/>
-      <w:r>
-        <w:rPr>
-          <w:rFonts w:asciiTheme="minorHAnsi" w:hAnsiTheme="minorHAnsi" w:cstheme="minorHAnsi"/>
-          <w:sz w:val="22"/>
-        </w:rPr>
-        <w:t>non Grand</w:t>
-      </w:r>
-      <w:proofErr w:type="spellEnd"/>
-      <w:proofErr w:type="gramEnd"/>
-      <w:r>
-        <w:rPr>
-          <w:rFonts w:asciiTheme="minorHAnsi" w:hAnsiTheme="minorHAnsi" w:cstheme="minorHAnsi"/>
-          <w:sz w:val="22"/>
-        </w:rPr>
-        <w:t xml:space="preserve"> Slam tournaments in a best of 3. In the WTA, all tournaments are played in a best of 3 format.</w:t>
+        <w:t xml:space="preserve"> There are four Grand Slams throughout the year, the Australian Open (Hard surface), Roland Garros (Clay surface), Wimbledon (Grass surface), and the U.S. Open (Hard surface). This leads to more competitive players wanting to play in the Grand Slams. In the ATP, Grand Slam tournaments are played in a best of </w:t>
+      </w:r>
+      <w:r>
+        <w:rPr>
+          <w:rFonts w:asciiTheme="minorHAnsi" w:hAnsiTheme="minorHAnsi" w:cstheme="minorHAnsi"/>
+          <w:sz w:val="22"/>
+        </w:rPr>
+        <w:t>five</w:t>
+      </w:r>
+      <w:r>
+        <w:rPr>
+          <w:rFonts w:asciiTheme="minorHAnsi" w:hAnsiTheme="minorHAnsi" w:cstheme="minorHAnsi"/>
+          <w:sz w:val="22"/>
+        </w:rPr>
+        <w:t xml:space="preserve"> format, and non-Grand Slam tournaments in a best of </w:t>
+      </w:r>
+      <w:r>
+        <w:rPr>
+          <w:rFonts w:asciiTheme="minorHAnsi" w:hAnsiTheme="minorHAnsi" w:cstheme="minorHAnsi"/>
+          <w:sz w:val="22"/>
+        </w:rPr>
+        <w:t>three</w:t>
+      </w:r>
+      <w:r>
+        <w:rPr>
+          <w:rFonts w:asciiTheme="minorHAnsi" w:hAnsiTheme="minorHAnsi" w:cstheme="minorHAnsi"/>
+          <w:sz w:val="22"/>
+        </w:rPr>
+        <w:t xml:space="preserve">. </w:t>
+      </w:r>
+    </w:p>
+    <w:p>
+      <w:pPr>
+        <w:rPr>
+          <w:rFonts w:asciiTheme="minorHAnsi" w:hAnsiTheme="minorHAnsi" w:cstheme="minorHAnsi"/>
+          <w:sz w:val="22"/>
+        </w:rPr>
+      </w:pPr>
+      <w:r>
+        <w:rPr>
+          <w:rFonts w:asciiTheme="minorHAnsi" w:hAnsiTheme="minorHAnsi" w:cstheme="minorHAnsi"/>
+          <w:sz w:val="22"/>
+        </w:rPr>
+        <w:t xml:space="preserve">In Tennis, there are three different types of surfaces that are played on. The options are Grass, Hard, and Clay. </w:t>
+      </w:r>
+      <w:r>
+        <w:rPr>
+          <w:rFonts w:asciiTheme="minorHAnsi" w:hAnsiTheme="minorHAnsi" w:cstheme="minorHAnsi"/>
+          <w:sz w:val="22"/>
+        </w:rPr>
+        <w:t xml:space="preserve">The surfaces are important to keep track of as the speed of tennis changes, e.g., clay generally slows the ball down whereas grass speeds it up. </w:t>
+      </w:r>
+      <w:r>
+        <w:rPr>
+          <w:rFonts w:asciiTheme="minorHAnsi" w:hAnsiTheme="minorHAnsi" w:cstheme="minorHAnsi"/>
+          <w:sz w:val="22"/>
+        </w:rPr>
+        <w:t>Individual</w:t>
+      </w:r>
+      <w:r>
+        <w:rPr>
+          <w:rFonts w:asciiTheme="minorHAnsi" w:hAnsiTheme="minorHAnsi" w:cstheme="minorHAnsi"/>
+          <w:sz w:val="22"/>
+        </w:rPr>
+        <w:t xml:space="preserve"> players perform better on certain surfaces</w:t>
+      </w:r>
+      <w:r>
+        <w:rPr>
+          <w:rFonts w:asciiTheme="minorHAnsi" w:hAnsiTheme="minorHAnsi" w:cstheme="minorHAnsi"/>
+          <w:sz w:val="22"/>
+        </w:rPr>
+        <w:t xml:space="preserve"> and may favor playing on their preferred surface</w:t>
+      </w:r>
+      <w:r>
+        <w:rPr>
+          <w:rFonts w:asciiTheme="minorHAnsi" w:hAnsiTheme="minorHAnsi" w:cstheme="minorHAnsi"/>
+          <w:sz w:val="22"/>
+        </w:rPr>
+        <w:t xml:space="preserve">. </w:t>
+      </w:r>
+    </w:p>
+    <w:p>
+      <w:pPr>
+        <w:rPr>
+          <w:rFonts w:asciiTheme="minorHAnsi" w:hAnsiTheme="minorHAnsi" w:cstheme="minorHAnsi"/>
+          <w:sz w:val="22"/>
+        </w:rPr>
+      </w:pPr>
+      <w:r>
+        <w:rPr>
+          <w:rFonts w:asciiTheme="minorHAnsi" w:hAnsiTheme="minorHAnsi" w:cstheme="minorHAnsi"/>
+          <w:sz w:val="22"/>
+        </w:rPr>
+        <w:t>This dataset contains information for each player on each surface.</w:t>
+      </w:r>
+      <w:r>
+        <w:rPr>
+          <w:rFonts w:asciiTheme="minorHAnsi" w:hAnsiTheme="minorHAnsi" w:cstheme="minorHAnsi"/>
+          <w:sz w:val="22"/>
+        </w:rPr>
+        <w:t xml:space="preserve"> To be included in the data set, players must have played a minimum of 10 matches overall or 5 matches on a particular surface. This data was filtered so only players who have recorded data on all three surfaces are present. This data is available in the file atp_2023.csv.</w:t>
+      </w:r>
+    </w:p>
+    <w:p>
+      <w:pPr>
+        <w:rPr>
+          <w:rFonts w:asciiTheme="minorHAnsi" w:hAnsiTheme="minorHAnsi" w:cstheme="minorHAnsi"/>
+          <w:sz w:val="22"/>
+        </w:rPr>
+      </w:pPr>
+      <w:r>
+        <w:rPr>
+          <w:rFonts w:asciiTheme="minorHAnsi" w:hAnsiTheme="minorHAnsi" w:cstheme="minorHAnsi"/>
+          <w:sz w:val="22"/>
+        </w:rPr>
+        <w:t xml:space="preserve">In this worksheet, we will </w:t>
+      </w:r>
+      <w:r>
+        <w:rPr>
+          <w:rFonts w:asciiTheme="minorHAnsi" w:hAnsiTheme="minorHAnsi" w:cstheme="minorHAnsi"/>
+          <w:sz w:val="22"/>
+        </w:rPr>
+        <w:t>investigate win percentages by looking</w:t>
       </w:r>
       <w:r>
         <w:rPr>
@@ -62,72 +201,6 @@
         </w:rPr>
         <w:t xml:space="preserve"> </w:t>
       </w:r>
-    </w:p>
-    <w:p>
-      <w:pPr>
-        <w:rPr>
-          <w:rFonts w:asciiTheme="minorHAnsi" w:hAnsiTheme="minorHAnsi" w:cstheme="minorHAnsi"/>
-          <w:sz w:val="22"/>
-        </w:rPr>
-      </w:pPr>
-      <w:r>
-        <w:rPr>
-          <w:rFonts w:asciiTheme="minorHAnsi" w:hAnsiTheme="minorHAnsi" w:cstheme="minorHAnsi"/>
-          <w:sz w:val="22"/>
-        </w:rPr>
-        <w:t xml:space="preserve">In Tennis, there are also three different types of surfaces that are played on. </w:t>
-      </w:r>
-      <w:commentRangeStart w:id="0"/>
-      <w:r>
-        <w:rPr>
-          <w:rFonts w:asciiTheme="minorHAnsi" w:hAnsiTheme="minorHAnsi" w:cstheme="minorHAnsi"/>
-          <w:sz w:val="22"/>
-        </w:rPr>
-        <w:t xml:space="preserve">The options are Grass, Hard, and Clay. </w:t>
-      </w:r>
-      <w:commentRangeEnd w:id="0"/>
-      <w:r>
-        <w:rPr>
-          <w:rStyle w:val="CommentReference"/>
-        </w:rPr>
-        <w:commentReference w:id="0"/>
-      </w:r>
-      <w:r>
-        <w:rPr>
-          <w:rFonts w:asciiTheme="minorHAnsi" w:hAnsiTheme="minorHAnsi" w:cstheme="minorHAnsi"/>
-          <w:sz w:val="22"/>
-        </w:rPr>
-        <w:t xml:space="preserve">The surfaces are important to keep track of as the speed of tennis changes, e.g., clay generally slows the ball down whereas grass speeds it up. Certain players perform better on certain surfaces. </w:t>
-      </w:r>
-      <w:r>
-        <w:rPr>
-          <w:rFonts w:asciiTheme="minorHAnsi" w:hAnsiTheme="minorHAnsi" w:cstheme="minorHAnsi"/>
-          <w:sz w:val="22"/>
-        </w:rPr>
-        <w:t>This dataset contains information for each player on each surface.</w:t>
-      </w:r>
-    </w:p>
-    <w:p>
-      <w:pPr>
-        <w:rPr>
-          <w:rFonts w:asciiTheme="minorHAnsi" w:hAnsiTheme="minorHAnsi" w:cstheme="minorHAnsi"/>
-          <w:sz w:val="22"/>
-        </w:rPr>
-      </w:pPr>
-      <w:r>
-        <w:rPr>
-          <w:rFonts w:asciiTheme="minorHAnsi" w:hAnsiTheme="minorHAnsi" w:cstheme="minorHAnsi"/>
-          <w:sz w:val="22"/>
-        </w:rPr>
-        <w:t xml:space="preserve">In this worksheet, we will </w:t>
-      </w:r>
-      <w:r>
-        <w:rPr>
-          <w:rFonts w:asciiTheme="minorHAnsi" w:hAnsiTheme="minorHAnsi" w:cstheme="minorHAnsi"/>
-          <w:sz w:val="22"/>
-        </w:rPr>
-        <w:t xml:space="preserve">look </w:t>
-      </w:r>
       <w:r>
         <w:rPr>
           <w:rFonts w:asciiTheme="minorHAnsi" w:hAnsiTheme="minorHAnsi" w:cstheme="minorHAnsi"/>
@@ -140,29 +213,35 @@
           <w:rFonts w:asciiTheme="minorHAnsi" w:hAnsiTheme="minorHAnsi" w:cstheme="minorHAnsi"/>
           <w:sz w:val="22"/>
         </w:rPr>
-        <w:t>differences between ATP and WTA, and differences between Grand Slams and Non-Grand Slams</w:t>
-      </w:r>
-      <w:r>
-        <w:rPr>
-          <w:rFonts w:asciiTheme="minorHAnsi" w:hAnsiTheme="minorHAnsi" w:cstheme="minorHAnsi"/>
-          <w:sz w:val="22"/>
-        </w:rPr>
-        <w:t>. There will be questions about each of these, some of them being more open ended than others.</w:t>
-      </w:r>
-    </w:p>
-    <w:p>
-      <w:pPr>
-        <w:rPr>
-          <w:rFonts w:asciiTheme="minorHAnsi" w:hAnsiTheme="minorHAnsi" w:cstheme="minorHAnsi"/>
-          <w:sz w:val="22"/>
-        </w:rPr>
-      </w:pPr>
-      <w:r>
-        <w:rPr>
-          <w:rFonts w:asciiTheme="minorHAnsi" w:hAnsiTheme="minorHAnsi" w:cstheme="minorHAnsi"/>
-          <w:sz w:val="22"/>
-        </w:rPr>
-        <w:t>(In order to be included in the data set, players must have played a minimum of 10 matches overall or 5 matches on a particular surface. This data was filtered so only players who have recorded data on all three surfaces are present)</w:t>
+        <w:t>and differences between Grand Slams and Non-Grand Slams</w:t>
+      </w:r>
+      <w:r>
+        <w:rPr>
+          <w:rFonts w:asciiTheme="minorHAnsi" w:hAnsiTheme="minorHAnsi" w:cstheme="minorHAnsi"/>
+          <w:sz w:val="22"/>
+        </w:rPr>
+        <w:t>. Additionally, we will compare between the three surfaces</w:t>
+      </w:r>
+      <w:r>
+        <w:rPr>
+          <w:rFonts w:asciiTheme="minorHAnsi" w:hAnsiTheme="minorHAnsi" w:cstheme="minorHAnsi"/>
+          <w:sz w:val="22"/>
+        </w:rPr>
+        <w:t>.</w:t>
+      </w:r>
+      <w:r>
+        <w:rPr>
+          <w:rFonts w:asciiTheme="minorHAnsi" w:hAnsiTheme="minorHAnsi" w:cstheme="minorHAnsi"/>
+          <w:sz w:val="22"/>
+        </w:rPr>
+        <w:t xml:space="preserve"> </w:t>
+      </w:r>
+      <w:r>
+        <w:rPr>
+          <w:rFonts w:asciiTheme="minorHAnsi" w:hAnsiTheme="minorHAnsi" w:cstheme="minorHAnsi"/>
+          <w:sz w:val="22"/>
+        </w:rPr>
+        <w:t>There will be questions about each of these, some of them being more open ended than others.</w:t>
       </w:r>
     </w:p>
     <w:p>
@@ -173,6 +252,218 @@
           <w:numId w:val="2"/>
         </w:numPr>
         <w:rPr>
+          <w:rFonts w:asciiTheme="minorHAnsi" w:hAnsiTheme="minorHAnsi" w:cstheme="minorHAnsi"/>
+          <w:color w:val="FF0000"/>
+          <w:szCs w:val="21"/>
+        </w:rPr>
+      </w:pPr>
+      <w:r>
+        <w:rPr>
+          <w:rFonts w:asciiTheme="minorHAnsi" w:hAnsiTheme="minorHAnsi" w:cstheme="minorHAnsi"/>
+          <w:color w:val="000000" w:themeColor="text1"/>
+          <w:szCs w:val="21"/>
+        </w:rPr>
+        <w:t xml:space="preserve">Below is a bee swarm plot showing the distribution of win percentage in Non-Grand Slam Tournaments and Grand Slam Tournaments. </w:t>
+      </w:r>
+      <w:r>
+        <w:rPr>
+          <w:rFonts w:asciiTheme="minorHAnsi" w:hAnsiTheme="minorHAnsi" w:cstheme="minorHAnsi"/>
+          <w:color w:val="000000" w:themeColor="text1"/>
+          <w:szCs w:val="21"/>
+        </w:rPr>
+        <w:t>Comment on the difference between the two.</w:t>
+      </w:r>
+    </w:p>
+    <w:p>
+      <w:pPr>
+        <w:rPr>
+          <w:rFonts w:asciiTheme="minorHAnsi" w:hAnsiTheme="minorHAnsi" w:cstheme="minorHAnsi"/>
+          <w:sz w:val="22"/>
+        </w:rPr>
+      </w:pPr>
+      <w:r>
+        <w:rPr>
+          <w:rFonts w:asciiTheme="minorHAnsi" w:hAnsiTheme="minorHAnsi" w:cstheme="minorHAnsi"/>
+          <w:noProof/>
+          <w:color w:val="000000" w:themeColor="text1"/>
+          <w:szCs w:val="21"/>
+          <w14:ligatures w14:val="standardContextual"/>
+        </w:rPr>
+        <w:drawing>
+          <wp:anchor distT="0" distB="0" distL="114300" distR="114300" simplePos="0" relativeHeight="251669504" behindDoc="0" locked="0" layoutInCell="1" allowOverlap="1" wp14:anchorId="1F4B34FB" wp14:editId="50D9CC8F">
+            <wp:simplePos x="0" y="0"/>
+            <wp:positionH relativeFrom="margin">
+              <wp:posOffset>3528060</wp:posOffset>
+            </wp:positionH>
+            <wp:positionV relativeFrom="margin">
+              <wp:posOffset>4362450</wp:posOffset>
+            </wp:positionV>
+            <wp:extent cx="2237740" cy="2425700"/>
+            <wp:effectExtent l="0" t="0" r="0" b="0"/>
+            <wp:wrapSquare wrapText="bothSides"/>
+            <wp:docPr id="1252887672" name="Picture 5" descr="A graph of a diagram&#10;&#10;Description automatically generated with medium confidence"/>
+            <wp:cNvGraphicFramePr>
+              <a:graphicFrameLocks xmlns:a="http://schemas.openxmlformats.org/drawingml/2006/main" noChangeAspect="1"/>
+            </wp:cNvGraphicFramePr>
+            <a:graphic xmlns:a="http://schemas.openxmlformats.org/drawingml/2006/main">
+              <a:graphicData uri="http://schemas.openxmlformats.org/drawingml/2006/picture">
+                <pic:pic xmlns:pic="http://schemas.openxmlformats.org/drawingml/2006/picture">
+                  <pic:nvPicPr>
+                    <pic:cNvPr id="1252887672" name="Picture 5" descr="A graph of a diagram&#10;&#10;Description automatically generated with medium confidence"/>
+                    <pic:cNvPicPr/>
+                  </pic:nvPicPr>
+                  <pic:blipFill>
+                    <a:blip r:embed="rId10" cstate="print">
+                      <a:extLst>
+                        <a:ext uri="{28A0092B-C50C-407E-A947-70E740481C1C}">
+                          <a14:useLocalDpi xmlns:a14="http://schemas.microsoft.com/office/drawing/2010/main" val="0"/>
+                        </a:ext>
+                      </a:extLst>
+                    </a:blip>
+                    <a:stretch>
+                      <a:fillRect/>
+                    </a:stretch>
+                  </pic:blipFill>
+                  <pic:spPr>
+                    <a:xfrm>
+                      <a:off x="0" y="0"/>
+                      <a:ext cx="2237740" cy="2425700"/>
+                    </a:xfrm>
+                    <a:prstGeom prst="rect">
+                      <a:avLst/>
+                    </a:prstGeom>
+                  </pic:spPr>
+                </pic:pic>
+              </a:graphicData>
+            </a:graphic>
+            <wp14:sizeRelH relativeFrom="margin">
+              <wp14:pctWidth>0</wp14:pctWidth>
+            </wp14:sizeRelH>
+            <wp14:sizeRelV relativeFrom="margin">
+              <wp14:pctHeight>0</wp14:pctHeight>
+            </wp14:sizeRelV>
+          </wp:anchor>
+        </w:drawing>
+      </w:r>
+    </w:p>
+    <w:p>
+      <w:pPr>
+        <w:rPr>
+          <w:rFonts w:asciiTheme="minorHAnsi" w:hAnsiTheme="minorHAnsi" w:cstheme="minorHAnsi"/>
+          <w:sz w:val="22"/>
+        </w:rPr>
+      </w:pPr>
+    </w:p>
+    <w:p>
+      <w:pPr>
+        <w:rPr>
+          <w:rFonts w:asciiTheme="minorHAnsi" w:hAnsiTheme="minorHAnsi" w:cstheme="minorHAnsi"/>
+          <w:color w:val="FF0000"/>
+          <w:sz w:val="22"/>
+          <w:szCs w:val="20"/>
+        </w:rPr>
+      </w:pPr>
+    </w:p>
+    <w:p>
+      <w:pPr>
+        <w:rPr>
+          <w:rFonts w:asciiTheme="minorHAnsi" w:hAnsiTheme="minorHAnsi" w:cstheme="minorHAnsi"/>
+          <w:color w:val="FF0000"/>
+          <w:sz w:val="22"/>
+          <w:szCs w:val="20"/>
+        </w:rPr>
+      </w:pPr>
+    </w:p>
+    <w:p>
+      <w:pPr>
+        <w:rPr>
+          <w:rFonts w:asciiTheme="minorHAnsi" w:hAnsiTheme="minorHAnsi" w:cstheme="minorHAnsi"/>
+          <w:color w:val="FF0000"/>
+          <w:sz w:val="22"/>
+          <w:szCs w:val="20"/>
+        </w:rPr>
+      </w:pPr>
+    </w:p>
+    <w:p>
+      <w:pPr>
+        <w:rPr>
+          <w:rFonts w:asciiTheme="minorHAnsi" w:hAnsiTheme="minorHAnsi" w:cstheme="minorHAnsi"/>
+          <w:sz w:val="22"/>
+        </w:rPr>
+      </w:pPr>
+    </w:p>
+    <w:p>
+      <w:pPr>
+        <w:rPr>
+          <w:rFonts w:asciiTheme="minorHAnsi" w:hAnsiTheme="minorHAnsi" w:cstheme="minorHAnsi"/>
+          <w:sz w:val="22"/>
+        </w:rPr>
+      </w:pPr>
+    </w:p>
+    <w:p>
+      <w:pPr>
+        <w:pStyle w:val="ListParagraph"/>
+        <w:numPr>
+          <w:ilvl w:val="0"/>
+          <w:numId w:val="2"/>
+        </w:numPr>
+        <w:rPr>
+          <w:rFonts w:asciiTheme="minorHAnsi" w:hAnsiTheme="minorHAnsi" w:cstheme="minorHAnsi"/>
+          <w:color w:val="FF0000"/>
+          <w:szCs w:val="21"/>
+        </w:rPr>
+      </w:pPr>
+      <w:r>
+        <w:rPr>
+          <w:rFonts w:asciiTheme="minorHAnsi" w:hAnsiTheme="minorHAnsi" w:cstheme="minorHAnsi"/>
+          <w:color w:val="000000" w:themeColor="text1"/>
+          <w:szCs w:val="21"/>
+        </w:rPr>
+        <w:t xml:space="preserve">Typically, a longer series favors the better player as they have more opportunity to win. Why does this plot support that theory and if </w:t>
+      </w:r>
+      <w:proofErr w:type="gramStart"/>
+      <w:r>
+        <w:rPr>
+          <w:rFonts w:asciiTheme="minorHAnsi" w:hAnsiTheme="minorHAnsi" w:cstheme="minorHAnsi"/>
+          <w:color w:val="000000" w:themeColor="text1"/>
+          <w:szCs w:val="21"/>
+        </w:rPr>
+        <w:t>so</w:t>
+      </w:r>
+      <w:proofErr w:type="gramEnd"/>
+      <w:r>
+        <w:rPr>
+          <w:rFonts w:asciiTheme="minorHAnsi" w:hAnsiTheme="minorHAnsi" w:cstheme="minorHAnsi"/>
+          <w:color w:val="000000" w:themeColor="text1"/>
+          <w:szCs w:val="21"/>
+        </w:rPr>
+        <w:t xml:space="preserve"> why?</w:t>
+      </w:r>
+    </w:p>
+    <w:p>
+      <w:pPr>
+        <w:rPr>
+          <w:rFonts w:asciiTheme="minorHAnsi" w:hAnsiTheme="minorHAnsi" w:cstheme="minorHAnsi"/>
+          <w:sz w:val="22"/>
+        </w:rPr>
+      </w:pPr>
+    </w:p>
+    <w:p>
+      <w:pPr>
+        <w:rPr>
+          <w:rFonts w:asciiTheme="minorHAnsi" w:hAnsiTheme="minorHAnsi" w:cstheme="minorHAnsi"/>
+          <w:sz w:val="22"/>
+        </w:rPr>
+      </w:pPr>
+    </w:p>
+    <w:p>
+      <w:pPr>
+        <w:pStyle w:val="ListParagraph"/>
+        <w:numPr>
+          <w:ilvl w:val="0"/>
+          <w:numId w:val="2"/>
+        </w:numPr>
+        <w:rPr>
           <w:rStyle w:val="CommentReference"/>
           <w:rFonts w:asciiTheme="minorHAnsi" w:hAnsiTheme="minorHAnsi" w:cstheme="minorHAnsi"/>
           <w:color w:val="FF0000"/>
@@ -180,6 +471,111 @@
           <w:szCs w:val="21"/>
         </w:rPr>
       </w:pPr>
+      <w:r>
+        <w:rPr>
+          <w:rFonts w:asciiTheme="minorHAnsi" w:hAnsiTheme="minorHAnsi" w:cstheme="minorHAnsi"/>
+        </w:rPr>
+        <w:lastRenderedPageBreak/>
+        <w:t xml:space="preserve">What is the shape, center, and spread of </w:t>
+      </w:r>
+      <w:r>
+        <w:rPr>
+          <w:rFonts w:asciiTheme="minorHAnsi" w:hAnsiTheme="minorHAnsi" w:cstheme="minorHAnsi"/>
+        </w:rPr>
+        <w:t>the distribution of win percentages displayed below</w:t>
+      </w:r>
+      <w:r>
+        <w:rPr>
+          <w:rFonts w:asciiTheme="minorHAnsi" w:hAnsiTheme="minorHAnsi" w:cstheme="minorHAnsi"/>
+        </w:rPr>
+        <w:t xml:space="preserve">? Is there a big difference between the </w:t>
+      </w:r>
+      <w:r>
+        <w:rPr>
+          <w:rFonts w:asciiTheme="minorHAnsi" w:hAnsiTheme="minorHAnsi" w:cstheme="minorHAnsi"/>
+        </w:rPr>
+        <w:t xml:space="preserve">win </w:t>
+      </w:r>
+      <w:r>
+        <w:rPr>
+          <w:rFonts w:asciiTheme="minorHAnsi" w:hAnsiTheme="minorHAnsi" w:cstheme="minorHAnsi"/>
+        </w:rPr>
+        <w:t>three surfaces?</w:t>
+      </w:r>
+    </w:p>
+    <w:p>
+      <w:pPr>
+        <w:ind w:left="360"/>
+        <w:rPr>
+          <w:rFonts w:asciiTheme="minorHAnsi" w:hAnsiTheme="minorHAnsi" w:cstheme="minorHAnsi"/>
+          <w:color w:val="FF0000"/>
+          <w:sz w:val="22"/>
+          <w:szCs w:val="20"/>
+        </w:rPr>
+      </w:pPr>
+      <w:r>
+        <w:rPr>
+          <w:rFonts w:asciiTheme="minorHAnsi" w:hAnsiTheme="minorHAnsi" w:cstheme="minorHAnsi"/>
+          <w:noProof/>
+          <w:color w:val="FF0000"/>
+          <w:szCs w:val="21"/>
+        </w:rPr>
+        <w:drawing>
+          <wp:anchor distT="0" distB="0" distL="114300" distR="114300" simplePos="0" relativeHeight="251667456" behindDoc="0" locked="0" layoutInCell="1" allowOverlap="1" wp14:anchorId="71DD6992" wp14:editId="76135E78">
+            <wp:simplePos x="0" y="0"/>
+            <wp:positionH relativeFrom="margin">
+              <wp:posOffset>2834005</wp:posOffset>
+            </wp:positionH>
+            <wp:positionV relativeFrom="margin">
+              <wp:posOffset>715645</wp:posOffset>
+            </wp:positionV>
+            <wp:extent cx="1820545" cy="1974215"/>
+            <wp:effectExtent l="0" t="0" r="0" b="0"/>
+            <wp:wrapSquare wrapText="bothSides"/>
+            <wp:docPr id="1600864126" name="Picture 2" descr="A diagram of a graph&#10;&#10;Description automatically generated with medium confidence"/>
+            <wp:cNvGraphicFramePr>
+              <a:graphicFrameLocks xmlns:a="http://schemas.openxmlformats.org/drawingml/2006/main" noChangeAspect="1"/>
+            </wp:cNvGraphicFramePr>
+            <a:graphic xmlns:a="http://schemas.openxmlformats.org/drawingml/2006/main">
+              <a:graphicData uri="http://schemas.openxmlformats.org/drawingml/2006/picture">
+                <pic:pic xmlns:pic="http://schemas.openxmlformats.org/drawingml/2006/picture">
+                  <pic:nvPicPr>
+                    <pic:cNvPr id="1600864126" name="Picture 2" descr="A diagram of a graph&#10;&#10;Description automatically generated with medium confidence"/>
+                    <pic:cNvPicPr/>
+                  </pic:nvPicPr>
+                  <pic:blipFill>
+                    <a:blip r:embed="rId11" cstate="print">
+                      <a:extLst>
+                        <a:ext uri="{28A0092B-C50C-407E-A947-70E740481C1C}">
+                          <a14:useLocalDpi xmlns:a14="http://schemas.microsoft.com/office/drawing/2010/main" val="0"/>
+                        </a:ext>
+                      </a:extLst>
+                    </a:blip>
+                    <a:stretch>
+                      <a:fillRect/>
+                    </a:stretch>
+                  </pic:blipFill>
+                  <pic:spPr>
+                    <a:xfrm>
+                      <a:off x="0" y="0"/>
+                      <a:ext cx="1820545" cy="1974215"/>
+                    </a:xfrm>
+                    <a:prstGeom prst="rect">
+                      <a:avLst/>
+                    </a:prstGeom>
+                  </pic:spPr>
+                </pic:pic>
+              </a:graphicData>
+            </a:graphic>
+            <wp14:sizeRelH relativeFrom="margin">
+              <wp14:pctWidth>0</wp14:pctWidth>
+            </wp14:sizeRelH>
+            <wp14:sizeRelV relativeFrom="margin">
+              <wp14:pctHeight>0</wp14:pctHeight>
+            </wp14:sizeRelV>
+          </wp:anchor>
+        </w:drawing>
+      </w:r>
       <w:r>
         <w:rPr>
           <w:rFonts w:asciiTheme="minorHAnsi" w:hAnsiTheme="minorHAnsi" w:cstheme="minorHAnsi"/>
@@ -188,13 +584,13 @@
           <w:szCs w:val="20"/>
         </w:rPr>
         <w:drawing>
-          <wp:anchor distT="0" distB="0" distL="114300" distR="114300" simplePos="0" relativeHeight="251668480" behindDoc="0" locked="0" layoutInCell="1" allowOverlap="1" wp14:anchorId="0CFCECDE" wp14:editId="60B6793F">
+          <wp:anchor distT="0" distB="0" distL="114300" distR="114300" simplePos="0" relativeHeight="251668480" behindDoc="0" locked="0" layoutInCell="1" allowOverlap="1" wp14:anchorId="0CFCECDE" wp14:editId="0255D88B">
             <wp:simplePos x="0" y="0"/>
             <wp:positionH relativeFrom="margin">
-              <wp:posOffset>3572510</wp:posOffset>
+              <wp:posOffset>360045</wp:posOffset>
             </wp:positionH>
             <wp:positionV relativeFrom="margin">
-              <wp:posOffset>3848735</wp:posOffset>
+              <wp:posOffset>716915</wp:posOffset>
             </wp:positionV>
             <wp:extent cx="2445385" cy="1974215"/>
             <wp:effectExtent l="0" t="0" r="5715" b="0"/>
@@ -211,7 +607,7 @@
                     <pic:cNvPicPr/>
                   </pic:nvPicPr>
                   <pic:blipFill>
-                    <a:blip r:embed="rId14" cstate="print">
+                    <a:blip r:embed="rId12" cstate="print">
                       <a:extLst>
                         <a:ext uri="{28A0092B-C50C-407E-A947-70E740481C1C}">
                           <a14:useLocalDpi xmlns:a14="http://schemas.microsoft.com/office/drawing/2010/main" val="0"/>
@@ -243,12 +639,6 @@
           </wp:anchor>
         </w:drawing>
       </w:r>
-      <w:r>
-        <w:rPr>
-          <w:rFonts w:asciiTheme="minorHAnsi" w:hAnsiTheme="minorHAnsi" w:cstheme="minorHAnsi"/>
-        </w:rPr>
-        <w:t>What is the shape, center, and spread of each distribution? Is there a big difference between the three surfaces?</w:t>
-      </w:r>
     </w:p>
     <w:p>
       <w:pPr>
@@ -263,6 +653,7 @@
     </w:p>
     <w:p>
       <w:pPr>
+        <w:ind w:left="360"/>
         <w:rPr>
           <w:rFonts w:asciiTheme="minorHAnsi" w:hAnsiTheme="minorHAnsi" w:cstheme="minorHAnsi"/>
           <w:color w:val="FF0000"/>
@@ -273,6 +664,7 @@
     </w:p>
     <w:p>
       <w:pPr>
+        <w:ind w:left="360"/>
         <w:rPr>
           <w:rFonts w:asciiTheme="minorHAnsi" w:hAnsiTheme="minorHAnsi" w:cstheme="minorHAnsi"/>
           <w:color w:val="FF0000"/>
@@ -283,6 +675,52 @@
     </w:p>
     <w:p>
       <w:pPr>
+        <w:ind w:left="360"/>
+        <w:rPr>
+          <w:rFonts w:asciiTheme="minorHAnsi" w:hAnsiTheme="minorHAnsi" w:cstheme="minorHAnsi"/>
+          <w:color w:val="FF0000"/>
+          <w:sz w:val="22"/>
+          <w:szCs w:val="20"/>
+        </w:rPr>
+      </w:pPr>
+    </w:p>
+    <w:p>
+      <w:pPr>
+        <w:rPr>
+          <w:rFonts w:asciiTheme="minorHAnsi" w:hAnsiTheme="minorHAnsi" w:cstheme="minorHAnsi"/>
+          <w:color w:val="FF0000"/>
+          <w:sz w:val="22"/>
+          <w:szCs w:val="20"/>
+        </w:rPr>
+      </w:pPr>
+    </w:p>
+    <w:p>
+      <w:pPr>
+        <w:pStyle w:val="ListParagraph"/>
+        <w:rPr>
+          <w:rFonts w:asciiTheme="minorHAnsi" w:hAnsiTheme="minorHAnsi" w:cstheme="minorHAnsi"/>
+        </w:rPr>
+      </w:pPr>
+    </w:p>
+    <w:p>
+      <w:pPr>
+        <w:pStyle w:val="ListParagraph"/>
+        <w:rPr>
+          <w:rFonts w:asciiTheme="minorHAnsi" w:hAnsiTheme="minorHAnsi" w:cstheme="minorHAnsi"/>
+        </w:rPr>
+      </w:pPr>
+    </w:p>
+    <w:p>
+      <w:pPr>
+        <w:pStyle w:val="ListParagraph"/>
+        <w:rPr>
+          <w:rFonts w:asciiTheme="minorHAnsi" w:hAnsiTheme="minorHAnsi" w:cstheme="minorHAnsi"/>
+        </w:rPr>
+      </w:pPr>
+    </w:p>
+    <w:p>
+      <w:pPr>
+        <w:pStyle w:val="ListParagraph"/>
         <w:rPr>
           <w:rFonts w:asciiTheme="minorHAnsi" w:hAnsiTheme="minorHAnsi" w:cstheme="minorHAnsi"/>
         </w:rPr>
@@ -310,818 +748,18 @@
       <w:r>
         <w:rPr>
           <w:rFonts w:asciiTheme="minorHAnsi" w:hAnsiTheme="minorHAnsi" w:cstheme="minorHAnsi"/>
-          <w:noProof/>
-          <w:color w:val="FF0000"/>
-          <w:szCs w:val="21"/>
-        </w:rPr>
-        <w:drawing>
-          <wp:anchor distT="0" distB="0" distL="114300" distR="114300" simplePos="0" relativeHeight="251667456" behindDoc="0" locked="0" layoutInCell="1" allowOverlap="1" wp14:anchorId="71DD6992" wp14:editId="529607CF">
-            <wp:simplePos x="0" y="0"/>
-            <wp:positionH relativeFrom="margin">
-              <wp:posOffset>3572510</wp:posOffset>
-            </wp:positionH>
-            <wp:positionV relativeFrom="margin">
-              <wp:posOffset>6123940</wp:posOffset>
-            </wp:positionV>
-            <wp:extent cx="2445385" cy="2650490"/>
-            <wp:effectExtent l="0" t="0" r="5715" b="3810"/>
-            <wp:wrapSquare wrapText="bothSides"/>
-            <wp:docPr id="1600864126" name="Picture 2" descr="A diagram of a graph&#10;&#10;Description automatically generated with medium confidence"/>
-            <wp:cNvGraphicFramePr>
-              <a:graphicFrameLocks xmlns:a="http://schemas.openxmlformats.org/drawingml/2006/main" noChangeAspect="1"/>
-            </wp:cNvGraphicFramePr>
-            <a:graphic xmlns:a="http://schemas.openxmlformats.org/drawingml/2006/main">
-              <a:graphicData uri="http://schemas.openxmlformats.org/drawingml/2006/picture">
-                <pic:pic xmlns:pic="http://schemas.openxmlformats.org/drawingml/2006/picture">
-                  <pic:nvPicPr>
-                    <pic:cNvPr id="1600864126" name="Picture 2" descr="A diagram of a graph&#10;&#10;Description automatically generated with medium confidence"/>
-                    <pic:cNvPicPr/>
-                  </pic:nvPicPr>
-                  <pic:blipFill>
-                    <a:blip r:embed="rId15" cstate="print">
-                      <a:extLst>
-                        <a:ext uri="{28A0092B-C50C-407E-A947-70E740481C1C}">
-                          <a14:useLocalDpi xmlns:a14="http://schemas.microsoft.com/office/drawing/2010/main" val="0"/>
-                        </a:ext>
-                      </a:extLst>
-                    </a:blip>
-                    <a:stretch>
-                      <a:fillRect/>
-                    </a:stretch>
-                  </pic:blipFill>
-                  <pic:spPr>
-                    <a:xfrm>
-                      <a:off x="0" y="0"/>
-                      <a:ext cx="2445385" cy="2650490"/>
-                    </a:xfrm>
-                    <a:prstGeom prst="rect">
-                      <a:avLst/>
-                    </a:prstGeom>
-                  </pic:spPr>
-                </pic:pic>
-              </a:graphicData>
-            </a:graphic>
-            <wp14:sizeRelH relativeFrom="margin">
-              <wp14:pctWidth>0</wp14:pctWidth>
-            </wp14:sizeRelH>
-            <wp14:sizeRelV relativeFrom="margin">
-              <wp14:pctHeight>0</wp14:pctHeight>
-            </wp14:sizeRelV>
-          </wp:anchor>
-        </w:drawing>
-      </w:r>
-      <w:r>
-        <w:rPr>
-          <w:rFonts w:asciiTheme="minorHAnsi" w:hAnsiTheme="minorHAnsi" w:cstheme="minorHAnsi"/>
-        </w:rPr>
-        <w:t>Calculate</w:t>
-      </w:r>
-      <w:r>
-        <w:rPr>
-          <w:rFonts w:asciiTheme="minorHAnsi" w:hAnsiTheme="minorHAnsi" w:cstheme="minorHAnsi"/>
-        </w:rPr>
-        <w:t xml:space="preserve"> the</w:t>
-      </w:r>
-      <w:r>
-        <w:rPr>
-          <w:rFonts w:asciiTheme="minorHAnsi" w:hAnsiTheme="minorHAnsi" w:cstheme="minorHAnsi"/>
-        </w:rPr>
-        <w:t xml:space="preserve"> </w:t>
-      </w:r>
-      <w:r>
-        <w:rPr>
-          <w:rFonts w:asciiTheme="minorHAnsi" w:hAnsiTheme="minorHAnsi" w:cstheme="minorHAnsi"/>
-        </w:rPr>
-        <w:t>IQR</w:t>
-      </w:r>
-      <w:r>
-        <w:rPr>
-          <w:rFonts w:asciiTheme="minorHAnsi" w:hAnsiTheme="minorHAnsi" w:cstheme="minorHAnsi"/>
-        </w:rPr>
-        <w:t xml:space="preserve"> </w:t>
-      </w:r>
-      <w:r>
-        <w:rPr>
-          <w:rFonts w:asciiTheme="minorHAnsi" w:hAnsiTheme="minorHAnsi" w:cstheme="minorHAnsi"/>
-        </w:rPr>
-        <w:t>and range of the distribution for each surface.</w:t>
-      </w:r>
-    </w:p>
-    <w:tbl>
-      <w:tblPr>
-        <w:tblStyle w:val="TableGrid"/>
-        <w:tblW w:w="0" w:type="auto"/>
-        <w:tblInd w:w="615" w:type="dxa"/>
-        <w:tblLook w:val="04A0" w:firstRow="1" w:lastRow="0" w:firstColumn="1" w:lastColumn="0" w:noHBand="0" w:noVBand="1"/>
-      </w:tblPr>
-      <w:tblGrid>
-        <w:gridCol w:w="945"/>
-        <w:gridCol w:w="757"/>
-        <w:gridCol w:w="757"/>
-        <w:gridCol w:w="757"/>
-        <w:gridCol w:w="758"/>
-        <w:gridCol w:w="725"/>
-      </w:tblGrid>
-      <w:tr>
-        <w:trPr>
-          <w:trHeight w:val="332"/>
-        </w:trPr>
-        <w:tc>
-          <w:tcPr>
-            <w:tcW w:w="945" w:type="dxa"/>
-          </w:tcPr>
-          <w:p>
-            <w:pPr>
-              <w:jc w:val="center"/>
-              <w:rPr>
-                <w:rFonts w:asciiTheme="minorHAnsi" w:hAnsiTheme="minorHAnsi" w:cstheme="minorHAnsi"/>
-                <w:sz w:val="21"/>
-                <w:szCs w:val="21"/>
-              </w:rPr>
-            </w:pPr>
-            <w:r>
-              <w:rPr>
-                <w:rFonts w:asciiTheme="minorHAnsi" w:hAnsiTheme="minorHAnsi" w:cstheme="minorHAnsi"/>
-                <w:sz w:val="21"/>
-                <w:szCs w:val="21"/>
-              </w:rPr>
-              <w:t>Surface</w:t>
-            </w:r>
-          </w:p>
-        </w:tc>
-        <w:tc>
-          <w:tcPr>
-            <w:tcW w:w="757" w:type="dxa"/>
-          </w:tcPr>
-          <w:p>
-            <w:pPr>
-              <w:jc w:val="center"/>
-              <w:rPr>
-                <w:rFonts w:asciiTheme="minorHAnsi" w:hAnsiTheme="minorHAnsi" w:cstheme="minorHAnsi"/>
-                <w:sz w:val="21"/>
-                <w:szCs w:val="21"/>
-              </w:rPr>
-            </w:pPr>
-            <w:r>
-              <w:rPr>
-                <w:rFonts w:asciiTheme="minorHAnsi" w:hAnsiTheme="minorHAnsi" w:cstheme="minorHAnsi"/>
-                <w:sz w:val="21"/>
-                <w:szCs w:val="21"/>
-              </w:rPr>
-              <w:t>Min</w:t>
-            </w:r>
-          </w:p>
-        </w:tc>
-        <w:tc>
-          <w:tcPr>
-            <w:tcW w:w="757" w:type="dxa"/>
-          </w:tcPr>
-          <w:p>
-            <w:pPr>
-              <w:jc w:val="center"/>
-              <w:rPr>
-                <w:rFonts w:asciiTheme="minorHAnsi" w:hAnsiTheme="minorHAnsi" w:cstheme="minorHAnsi"/>
-                <w:sz w:val="21"/>
-                <w:szCs w:val="21"/>
-              </w:rPr>
-            </w:pPr>
-            <w:r>
-              <w:rPr>
-                <w:rFonts w:asciiTheme="minorHAnsi" w:hAnsiTheme="minorHAnsi" w:cstheme="minorHAnsi"/>
-                <w:sz w:val="21"/>
-                <w:szCs w:val="21"/>
-              </w:rPr>
-              <w:t>Q1</w:t>
-            </w:r>
-          </w:p>
-        </w:tc>
-        <w:tc>
-          <w:tcPr>
-            <w:tcW w:w="757" w:type="dxa"/>
-          </w:tcPr>
-          <w:p>
-            <w:pPr>
-              <w:jc w:val="center"/>
-              <w:rPr>
-                <w:rFonts w:asciiTheme="minorHAnsi" w:hAnsiTheme="minorHAnsi" w:cstheme="minorHAnsi"/>
-                <w:sz w:val="21"/>
-                <w:szCs w:val="21"/>
-              </w:rPr>
-            </w:pPr>
-            <w:r>
-              <w:rPr>
-                <w:rFonts w:asciiTheme="minorHAnsi" w:hAnsiTheme="minorHAnsi" w:cstheme="minorHAnsi"/>
-                <w:sz w:val="21"/>
-                <w:szCs w:val="21"/>
-              </w:rPr>
-              <w:t>Med</w:t>
-            </w:r>
-          </w:p>
-        </w:tc>
-        <w:tc>
-          <w:tcPr>
-            <w:tcW w:w="758" w:type="dxa"/>
-          </w:tcPr>
-          <w:p>
-            <w:pPr>
-              <w:jc w:val="center"/>
-              <w:rPr>
-                <w:rFonts w:asciiTheme="minorHAnsi" w:hAnsiTheme="minorHAnsi" w:cstheme="minorHAnsi"/>
-                <w:sz w:val="21"/>
-                <w:szCs w:val="21"/>
-              </w:rPr>
-            </w:pPr>
-            <w:r>
-              <w:rPr>
-                <w:rFonts w:asciiTheme="minorHAnsi" w:hAnsiTheme="minorHAnsi" w:cstheme="minorHAnsi"/>
-                <w:sz w:val="21"/>
-                <w:szCs w:val="21"/>
-              </w:rPr>
-              <w:t>Q3</w:t>
-            </w:r>
-          </w:p>
-        </w:tc>
-        <w:tc>
-          <w:tcPr>
-            <w:tcW w:w="725" w:type="dxa"/>
-          </w:tcPr>
-          <w:p>
-            <w:pPr>
-              <w:jc w:val="center"/>
-              <w:rPr>
-                <w:rFonts w:asciiTheme="minorHAnsi" w:hAnsiTheme="minorHAnsi" w:cstheme="minorHAnsi"/>
-                <w:sz w:val="21"/>
-                <w:szCs w:val="21"/>
-              </w:rPr>
-            </w:pPr>
-            <w:r>
-              <w:rPr>
-                <w:rFonts w:asciiTheme="minorHAnsi" w:hAnsiTheme="minorHAnsi" w:cstheme="minorHAnsi"/>
-                <w:sz w:val="21"/>
-                <w:szCs w:val="21"/>
-              </w:rPr>
-              <w:t>Max</w:t>
-            </w:r>
-          </w:p>
-        </w:tc>
-      </w:tr>
-      <w:tr>
-        <w:trPr>
-          <w:trHeight w:val="359"/>
-        </w:trPr>
-        <w:tc>
-          <w:tcPr>
-            <w:tcW w:w="945" w:type="dxa"/>
-          </w:tcPr>
-          <w:p>
-            <w:pPr>
-              <w:jc w:val="center"/>
-              <w:rPr>
-                <w:rFonts w:asciiTheme="minorHAnsi" w:hAnsiTheme="minorHAnsi" w:cstheme="minorHAnsi"/>
-                <w:sz w:val="21"/>
-                <w:szCs w:val="21"/>
-              </w:rPr>
-            </w:pPr>
-            <w:r>
-              <w:rPr>
-                <w:rFonts w:asciiTheme="minorHAnsi" w:hAnsiTheme="minorHAnsi" w:cstheme="minorHAnsi"/>
-                <w:sz w:val="21"/>
-                <w:szCs w:val="21"/>
-              </w:rPr>
-              <w:t>Clay</w:t>
-            </w:r>
-          </w:p>
-        </w:tc>
-        <w:tc>
-          <w:tcPr>
-            <w:tcW w:w="757" w:type="dxa"/>
-          </w:tcPr>
-          <w:p>
-            <w:pPr>
-              <w:jc w:val="center"/>
-              <w:rPr>
-                <w:rFonts w:asciiTheme="minorHAnsi" w:hAnsiTheme="minorHAnsi" w:cstheme="minorHAnsi"/>
-                <w:sz w:val="21"/>
-                <w:szCs w:val="21"/>
-              </w:rPr>
-            </w:pPr>
-            <w:r>
-              <w:rPr>
-                <w:rFonts w:asciiTheme="minorHAnsi" w:hAnsiTheme="minorHAnsi" w:cstheme="minorHAnsi"/>
-                <w:sz w:val="21"/>
-                <w:szCs w:val="21"/>
-              </w:rPr>
-              <w:t>0.</w:t>
-            </w:r>
-            <w:r>
-              <w:rPr>
-                <w:rFonts w:asciiTheme="minorHAnsi" w:hAnsiTheme="minorHAnsi" w:cstheme="minorHAnsi"/>
-                <w:sz w:val="21"/>
-                <w:szCs w:val="21"/>
-              </w:rPr>
-              <w:t>000</w:t>
-            </w:r>
-          </w:p>
-        </w:tc>
-        <w:tc>
-          <w:tcPr>
-            <w:tcW w:w="757" w:type="dxa"/>
-          </w:tcPr>
-          <w:p>
-            <w:pPr>
-              <w:jc w:val="center"/>
-              <w:rPr>
-                <w:rFonts w:asciiTheme="minorHAnsi" w:hAnsiTheme="minorHAnsi" w:cstheme="minorHAnsi"/>
-                <w:sz w:val="21"/>
-                <w:szCs w:val="21"/>
-              </w:rPr>
-            </w:pPr>
-            <w:r>
-              <w:rPr>
-                <w:rFonts w:asciiTheme="minorHAnsi" w:hAnsiTheme="minorHAnsi" w:cstheme="minorHAnsi"/>
-                <w:sz w:val="21"/>
-                <w:szCs w:val="21"/>
-              </w:rPr>
-              <w:t>0.4</w:t>
-            </w:r>
-            <w:r>
-              <w:rPr>
-                <w:rFonts w:asciiTheme="minorHAnsi" w:hAnsiTheme="minorHAnsi" w:cstheme="minorHAnsi"/>
-                <w:sz w:val="21"/>
-                <w:szCs w:val="21"/>
-              </w:rPr>
-              <w:t>33</w:t>
-            </w:r>
-          </w:p>
-        </w:tc>
-        <w:tc>
-          <w:tcPr>
-            <w:tcW w:w="757" w:type="dxa"/>
-          </w:tcPr>
-          <w:p>
-            <w:pPr>
-              <w:jc w:val="center"/>
-              <w:rPr>
-                <w:rFonts w:asciiTheme="minorHAnsi" w:hAnsiTheme="minorHAnsi" w:cstheme="minorHAnsi"/>
-                <w:sz w:val="21"/>
-                <w:szCs w:val="21"/>
-              </w:rPr>
-            </w:pPr>
-            <w:r>
-              <w:rPr>
-                <w:rFonts w:asciiTheme="minorHAnsi" w:hAnsiTheme="minorHAnsi" w:cstheme="minorHAnsi"/>
-                <w:sz w:val="21"/>
-                <w:szCs w:val="21"/>
-              </w:rPr>
-              <w:t>0.500</w:t>
-            </w:r>
-          </w:p>
-        </w:tc>
-        <w:tc>
-          <w:tcPr>
-            <w:tcW w:w="758" w:type="dxa"/>
-          </w:tcPr>
-          <w:p>
-            <w:pPr>
-              <w:jc w:val="center"/>
-              <w:rPr>
-                <w:rFonts w:asciiTheme="minorHAnsi" w:hAnsiTheme="minorHAnsi" w:cstheme="minorHAnsi"/>
-                <w:sz w:val="21"/>
-                <w:szCs w:val="21"/>
-              </w:rPr>
-            </w:pPr>
-            <w:r>
-              <w:rPr>
-                <w:rFonts w:asciiTheme="minorHAnsi" w:hAnsiTheme="minorHAnsi" w:cstheme="minorHAnsi"/>
-                <w:sz w:val="21"/>
-                <w:szCs w:val="21"/>
-              </w:rPr>
-              <w:t>0.6</w:t>
-            </w:r>
-            <w:r>
-              <w:rPr>
-                <w:rFonts w:asciiTheme="minorHAnsi" w:hAnsiTheme="minorHAnsi" w:cstheme="minorHAnsi"/>
-                <w:sz w:val="21"/>
-                <w:szCs w:val="21"/>
-              </w:rPr>
-              <w:t>67</w:t>
-            </w:r>
-          </w:p>
-        </w:tc>
-        <w:tc>
-          <w:tcPr>
-            <w:tcW w:w="725" w:type="dxa"/>
-          </w:tcPr>
-          <w:p>
-            <w:pPr>
-              <w:jc w:val="center"/>
-              <w:rPr>
-                <w:rFonts w:asciiTheme="minorHAnsi" w:hAnsiTheme="minorHAnsi" w:cstheme="minorHAnsi"/>
-                <w:sz w:val="21"/>
-                <w:szCs w:val="21"/>
-              </w:rPr>
-            </w:pPr>
-            <w:r>
-              <w:rPr>
-                <w:rFonts w:asciiTheme="minorHAnsi" w:hAnsiTheme="minorHAnsi" w:cstheme="minorHAnsi"/>
-                <w:sz w:val="21"/>
-                <w:szCs w:val="21"/>
-              </w:rPr>
-              <w:t>0.833</w:t>
-            </w:r>
-          </w:p>
-        </w:tc>
-      </w:tr>
-      <w:tr>
-        <w:trPr>
-          <w:trHeight w:val="350"/>
-        </w:trPr>
-        <w:tc>
-          <w:tcPr>
-            <w:tcW w:w="945" w:type="dxa"/>
-          </w:tcPr>
-          <w:p>
-            <w:pPr>
-              <w:jc w:val="center"/>
-              <w:rPr>
-                <w:rFonts w:asciiTheme="minorHAnsi" w:hAnsiTheme="minorHAnsi" w:cstheme="minorHAnsi"/>
-                <w:sz w:val="21"/>
-                <w:szCs w:val="21"/>
-              </w:rPr>
-            </w:pPr>
-            <w:r>
-              <w:rPr>
-                <w:rFonts w:asciiTheme="minorHAnsi" w:hAnsiTheme="minorHAnsi" w:cstheme="minorHAnsi"/>
-                <w:sz w:val="21"/>
-                <w:szCs w:val="21"/>
-              </w:rPr>
-              <w:t>Grass</w:t>
-            </w:r>
-          </w:p>
-        </w:tc>
-        <w:tc>
-          <w:tcPr>
-            <w:tcW w:w="757" w:type="dxa"/>
-          </w:tcPr>
-          <w:p>
-            <w:pPr>
-              <w:jc w:val="center"/>
-              <w:rPr>
-                <w:rFonts w:asciiTheme="minorHAnsi" w:hAnsiTheme="minorHAnsi" w:cstheme="minorHAnsi"/>
-                <w:sz w:val="21"/>
-                <w:szCs w:val="21"/>
-              </w:rPr>
-            </w:pPr>
-            <w:r>
-              <w:rPr>
-                <w:rFonts w:asciiTheme="minorHAnsi" w:hAnsiTheme="minorHAnsi" w:cstheme="minorHAnsi"/>
-                <w:sz w:val="21"/>
-                <w:szCs w:val="21"/>
-              </w:rPr>
-              <w:t>0.</w:t>
-            </w:r>
-            <w:r>
-              <w:rPr>
-                <w:rFonts w:asciiTheme="minorHAnsi" w:hAnsiTheme="minorHAnsi" w:cstheme="minorHAnsi"/>
-                <w:sz w:val="21"/>
-                <w:szCs w:val="21"/>
-              </w:rPr>
-              <w:t>200</w:t>
-            </w:r>
-          </w:p>
-        </w:tc>
-        <w:tc>
-          <w:tcPr>
-            <w:tcW w:w="757" w:type="dxa"/>
-          </w:tcPr>
-          <w:p>
-            <w:pPr>
-              <w:jc w:val="center"/>
-              <w:rPr>
-                <w:rFonts w:asciiTheme="minorHAnsi" w:hAnsiTheme="minorHAnsi" w:cstheme="minorHAnsi"/>
-                <w:sz w:val="21"/>
-                <w:szCs w:val="21"/>
-              </w:rPr>
-            </w:pPr>
-            <w:r>
-              <w:rPr>
-                <w:rFonts w:asciiTheme="minorHAnsi" w:hAnsiTheme="minorHAnsi" w:cstheme="minorHAnsi"/>
-                <w:sz w:val="21"/>
-                <w:szCs w:val="21"/>
-              </w:rPr>
-              <w:t>0.42</w:t>
-            </w:r>
-            <w:r>
-              <w:rPr>
-                <w:rFonts w:asciiTheme="minorHAnsi" w:hAnsiTheme="minorHAnsi" w:cstheme="minorHAnsi"/>
-                <w:sz w:val="21"/>
-                <w:szCs w:val="21"/>
-              </w:rPr>
-              <w:t>1</w:t>
-            </w:r>
-          </w:p>
-        </w:tc>
-        <w:tc>
-          <w:tcPr>
-            <w:tcW w:w="757" w:type="dxa"/>
-          </w:tcPr>
-          <w:p>
-            <w:pPr>
-              <w:jc w:val="center"/>
-              <w:rPr>
-                <w:rFonts w:asciiTheme="minorHAnsi" w:hAnsiTheme="minorHAnsi" w:cstheme="minorHAnsi"/>
-                <w:sz w:val="21"/>
-                <w:szCs w:val="21"/>
-              </w:rPr>
-            </w:pPr>
-            <w:r>
-              <w:rPr>
-                <w:rFonts w:asciiTheme="minorHAnsi" w:hAnsiTheme="minorHAnsi" w:cstheme="minorHAnsi"/>
-                <w:sz w:val="21"/>
-                <w:szCs w:val="21"/>
-              </w:rPr>
-              <w:t>0.5</w:t>
-            </w:r>
-            <w:r>
-              <w:rPr>
-                <w:rFonts w:asciiTheme="minorHAnsi" w:hAnsiTheme="minorHAnsi" w:cstheme="minorHAnsi"/>
-                <w:sz w:val="21"/>
-                <w:szCs w:val="21"/>
-              </w:rPr>
-              <w:t>75</w:t>
-            </w:r>
-          </w:p>
-        </w:tc>
-        <w:tc>
-          <w:tcPr>
-            <w:tcW w:w="758" w:type="dxa"/>
-          </w:tcPr>
-          <w:p>
-            <w:pPr>
-              <w:rPr>
-                <w:rFonts w:asciiTheme="minorHAnsi" w:hAnsiTheme="minorHAnsi" w:cstheme="minorHAnsi"/>
-                <w:sz w:val="21"/>
-                <w:szCs w:val="21"/>
-              </w:rPr>
-            </w:pPr>
-            <w:r>
-              <w:rPr>
-                <w:rFonts w:asciiTheme="minorHAnsi" w:hAnsiTheme="minorHAnsi" w:cstheme="minorHAnsi"/>
-                <w:sz w:val="21"/>
-                <w:szCs w:val="21"/>
-              </w:rPr>
-              <w:t>0.</w:t>
-            </w:r>
-            <w:r>
-              <w:rPr>
-                <w:rFonts w:asciiTheme="minorHAnsi" w:hAnsiTheme="minorHAnsi" w:cstheme="minorHAnsi"/>
-                <w:sz w:val="21"/>
-                <w:szCs w:val="21"/>
-              </w:rPr>
-              <w:t>714</w:t>
-            </w:r>
-          </w:p>
-        </w:tc>
-        <w:tc>
-          <w:tcPr>
-            <w:tcW w:w="725" w:type="dxa"/>
-          </w:tcPr>
-          <w:p>
-            <w:pPr>
-              <w:jc w:val="center"/>
-              <w:rPr>
-                <w:rFonts w:asciiTheme="minorHAnsi" w:hAnsiTheme="minorHAnsi" w:cstheme="minorHAnsi"/>
-                <w:sz w:val="21"/>
-                <w:szCs w:val="21"/>
-              </w:rPr>
-            </w:pPr>
-            <w:r>
-              <w:rPr>
-                <w:rFonts w:asciiTheme="minorHAnsi" w:hAnsiTheme="minorHAnsi" w:cstheme="minorHAnsi"/>
-                <w:sz w:val="21"/>
-                <w:szCs w:val="21"/>
-              </w:rPr>
-              <w:t>1.000</w:t>
-            </w:r>
-          </w:p>
-        </w:tc>
-      </w:tr>
-      <w:tr>
-        <w:trPr>
-          <w:trHeight w:val="80"/>
-        </w:trPr>
-        <w:tc>
-          <w:tcPr>
-            <w:tcW w:w="945" w:type="dxa"/>
-          </w:tcPr>
-          <w:p>
-            <w:pPr>
-              <w:jc w:val="center"/>
-              <w:rPr>
-                <w:rFonts w:asciiTheme="minorHAnsi" w:hAnsiTheme="minorHAnsi" w:cstheme="minorHAnsi"/>
-                <w:sz w:val="21"/>
-                <w:szCs w:val="21"/>
-              </w:rPr>
-            </w:pPr>
-            <w:r>
-              <w:rPr>
-                <w:rFonts w:asciiTheme="minorHAnsi" w:hAnsiTheme="minorHAnsi" w:cstheme="minorHAnsi"/>
-                <w:sz w:val="21"/>
-                <w:szCs w:val="21"/>
-              </w:rPr>
-              <w:t>Hard</w:t>
-            </w:r>
-          </w:p>
-        </w:tc>
-        <w:tc>
-          <w:tcPr>
-            <w:tcW w:w="757" w:type="dxa"/>
-          </w:tcPr>
-          <w:p>
-            <w:pPr>
-              <w:jc w:val="center"/>
-              <w:rPr>
-                <w:rFonts w:asciiTheme="minorHAnsi" w:hAnsiTheme="minorHAnsi" w:cstheme="minorHAnsi"/>
-                <w:sz w:val="21"/>
-                <w:szCs w:val="21"/>
-              </w:rPr>
-            </w:pPr>
-            <w:r>
-              <w:rPr>
-                <w:rFonts w:asciiTheme="minorHAnsi" w:hAnsiTheme="minorHAnsi" w:cstheme="minorHAnsi"/>
-                <w:sz w:val="21"/>
-                <w:szCs w:val="21"/>
-              </w:rPr>
-              <w:t>0.</w:t>
-            </w:r>
-            <w:r>
-              <w:rPr>
-                <w:rFonts w:asciiTheme="minorHAnsi" w:hAnsiTheme="minorHAnsi" w:cstheme="minorHAnsi"/>
-                <w:sz w:val="21"/>
-                <w:szCs w:val="21"/>
-              </w:rPr>
-              <w:t>125</w:t>
-            </w:r>
-          </w:p>
-        </w:tc>
-        <w:tc>
-          <w:tcPr>
-            <w:tcW w:w="757" w:type="dxa"/>
-          </w:tcPr>
-          <w:p>
-            <w:pPr>
-              <w:jc w:val="center"/>
-              <w:rPr>
-                <w:rFonts w:asciiTheme="minorHAnsi" w:hAnsiTheme="minorHAnsi" w:cstheme="minorHAnsi"/>
-                <w:sz w:val="21"/>
-                <w:szCs w:val="21"/>
-              </w:rPr>
-            </w:pPr>
-            <w:r>
-              <w:rPr>
-                <w:rFonts w:asciiTheme="minorHAnsi" w:hAnsiTheme="minorHAnsi" w:cstheme="minorHAnsi"/>
-                <w:sz w:val="21"/>
-                <w:szCs w:val="21"/>
-              </w:rPr>
-              <w:t>0.3</w:t>
-            </w:r>
-            <w:r>
-              <w:rPr>
-                <w:rFonts w:asciiTheme="minorHAnsi" w:hAnsiTheme="minorHAnsi" w:cstheme="minorHAnsi"/>
-                <w:sz w:val="21"/>
-                <w:szCs w:val="21"/>
-              </w:rPr>
-              <w:t>94</w:t>
-            </w:r>
-          </w:p>
-        </w:tc>
-        <w:tc>
-          <w:tcPr>
-            <w:tcW w:w="757" w:type="dxa"/>
-          </w:tcPr>
-          <w:p>
-            <w:pPr>
-              <w:jc w:val="center"/>
-              <w:rPr>
-                <w:rFonts w:asciiTheme="minorHAnsi" w:hAnsiTheme="minorHAnsi" w:cstheme="minorHAnsi"/>
-                <w:sz w:val="21"/>
-                <w:szCs w:val="21"/>
-              </w:rPr>
-            </w:pPr>
-            <w:r>
-              <w:rPr>
-                <w:rFonts w:asciiTheme="minorHAnsi" w:hAnsiTheme="minorHAnsi" w:cstheme="minorHAnsi"/>
-                <w:sz w:val="21"/>
-                <w:szCs w:val="21"/>
-              </w:rPr>
-              <w:t>0.</w:t>
-            </w:r>
-            <w:r>
-              <w:rPr>
-                <w:rFonts w:asciiTheme="minorHAnsi" w:hAnsiTheme="minorHAnsi" w:cstheme="minorHAnsi"/>
-                <w:sz w:val="21"/>
-                <w:szCs w:val="21"/>
-              </w:rPr>
-              <w:t>510</w:t>
-            </w:r>
-          </w:p>
-        </w:tc>
-        <w:tc>
-          <w:tcPr>
-            <w:tcW w:w="758" w:type="dxa"/>
-          </w:tcPr>
-          <w:p>
-            <w:pPr>
-              <w:jc w:val="center"/>
-              <w:rPr>
-                <w:rFonts w:asciiTheme="minorHAnsi" w:hAnsiTheme="minorHAnsi" w:cstheme="minorHAnsi"/>
-                <w:sz w:val="21"/>
-                <w:szCs w:val="21"/>
-              </w:rPr>
-            </w:pPr>
-            <w:r>
-              <w:rPr>
-                <w:rFonts w:asciiTheme="minorHAnsi" w:hAnsiTheme="minorHAnsi" w:cstheme="minorHAnsi"/>
-                <w:sz w:val="21"/>
-                <w:szCs w:val="21"/>
-              </w:rPr>
-              <w:t>0.</w:t>
-            </w:r>
-            <w:r>
-              <w:rPr>
-                <w:rFonts w:asciiTheme="minorHAnsi" w:hAnsiTheme="minorHAnsi" w:cstheme="minorHAnsi"/>
-                <w:sz w:val="21"/>
-                <w:szCs w:val="21"/>
-              </w:rPr>
-              <w:t>619</w:t>
-            </w:r>
-          </w:p>
-        </w:tc>
-        <w:tc>
-          <w:tcPr>
-            <w:tcW w:w="725" w:type="dxa"/>
-          </w:tcPr>
-          <w:p>
-            <w:pPr>
-              <w:jc w:val="center"/>
-              <w:rPr>
-                <w:rFonts w:asciiTheme="minorHAnsi" w:hAnsiTheme="minorHAnsi" w:cstheme="minorHAnsi"/>
-                <w:sz w:val="21"/>
-                <w:szCs w:val="21"/>
-              </w:rPr>
-            </w:pPr>
-            <w:r>
-              <w:rPr>
-                <w:rFonts w:asciiTheme="minorHAnsi" w:hAnsiTheme="minorHAnsi" w:cstheme="minorHAnsi"/>
-                <w:sz w:val="21"/>
-                <w:szCs w:val="21"/>
-              </w:rPr>
-              <w:t>0.893</w:t>
-            </w:r>
-          </w:p>
-        </w:tc>
-      </w:tr>
-    </w:tbl>
-    <w:p>
-      <w:pPr>
-        <w:rPr>
-          <w:rFonts w:asciiTheme="minorHAnsi" w:hAnsiTheme="minorHAnsi" w:cstheme="minorHAnsi"/>
-          <w:color w:val="FF0000"/>
-          <w:szCs w:val="21"/>
-        </w:rPr>
-      </w:pPr>
-    </w:p>
-    <w:p>
-      <w:pPr>
-        <w:rPr>
-          <w:rFonts w:asciiTheme="minorHAnsi" w:hAnsiTheme="minorHAnsi" w:cstheme="minorHAnsi"/>
-          <w:color w:val="FF0000"/>
-          <w:szCs w:val="21"/>
-        </w:rPr>
-      </w:pPr>
-    </w:p>
-    <w:p>
-      <w:pPr>
-        <w:pStyle w:val="ListParagraph"/>
-        <w:numPr>
-          <w:ilvl w:val="0"/>
-          <w:numId w:val="2"/>
-        </w:numPr>
-        <w:rPr>
-          <w:rFonts w:asciiTheme="minorHAnsi" w:hAnsiTheme="minorHAnsi" w:cstheme="minorHAnsi"/>
-          <w:color w:val="FF0000"/>
-          <w:szCs w:val="21"/>
-        </w:rPr>
-      </w:pPr>
-      <w:r>
+        </w:rPr>
+        <w:t>As you can see above, the center of win percentage distribution for grass is higher than the others. Throughout the year, there are far fewer grass tournaments played, and Wimbledon a Grand Slam is one of these tournaments. Discuss why this might contribute to grass having a higher win percentage distribution.</w:t>
+      </w:r>
+    </w:p>
+    <w:p>
+      <w:pPr>
         <w:rPr>
           <w:rFonts w:asciiTheme="minorHAnsi" w:hAnsiTheme="minorHAnsi" w:cstheme="minorHAnsi"/>
           <w:color w:val="000000" w:themeColor="text1"/>
           <w:szCs w:val="21"/>
         </w:rPr>
-        <w:lastRenderedPageBreak/>
-        <w:t>Below is a bee swarm plot showing the distribution of win percentage in Non-Grand Slam Tournaments and Grand Slam Tournaments. Comment on the difference between the two.</w:t>
-      </w:r>
+      </w:pPr>
     </w:p>
     <w:p>
       <w:pPr>
@@ -1131,70 +769,16 @@
           <w:szCs w:val="21"/>
         </w:rPr>
       </w:pPr>
-      <w:r>
-        <w:rPr>
-          <w:rFonts w:asciiTheme="minorHAnsi" w:hAnsiTheme="minorHAnsi" w:cstheme="minorHAnsi"/>
-          <w:noProof/>
-          <w:color w:val="000000" w:themeColor="text1"/>
+    </w:p>
+    <w:p>
+      <w:pPr>
+        <w:rPr>
+          <w:rFonts w:asciiTheme="minorHAnsi" w:hAnsiTheme="minorHAnsi" w:cstheme="minorHAnsi"/>
+          <w:color w:val="FF0000"/>
+          <w:sz w:val="22"/>
           <w:szCs w:val="21"/>
-          <w14:ligatures w14:val="standardContextual"/>
-        </w:rPr>
-        <w:drawing>
-          <wp:anchor distT="0" distB="0" distL="114300" distR="114300" simplePos="0" relativeHeight="251669504" behindDoc="0" locked="0" layoutInCell="1" allowOverlap="1" wp14:anchorId="1F4B34FB" wp14:editId="49830FAA">
-            <wp:simplePos x="0" y="0"/>
-            <wp:positionH relativeFrom="margin">
-              <wp:posOffset>3005455</wp:posOffset>
-            </wp:positionH>
-            <wp:positionV relativeFrom="margin">
-              <wp:posOffset>594995</wp:posOffset>
-            </wp:positionV>
-            <wp:extent cx="2883535" cy="3125470"/>
-            <wp:effectExtent l="0" t="0" r="0" b="0"/>
-            <wp:wrapSquare wrapText="bothSides"/>
-            <wp:docPr id="1252887672" name="Picture 5" descr="A graph of a diagram&#10;&#10;Description automatically generated with medium confidence"/>
-            <wp:cNvGraphicFramePr>
-              <a:graphicFrameLocks xmlns:a="http://schemas.openxmlformats.org/drawingml/2006/main" noChangeAspect="1"/>
-            </wp:cNvGraphicFramePr>
-            <a:graphic xmlns:a="http://schemas.openxmlformats.org/drawingml/2006/main">
-              <a:graphicData uri="http://schemas.openxmlformats.org/drawingml/2006/picture">
-                <pic:pic xmlns:pic="http://schemas.openxmlformats.org/drawingml/2006/picture">
-                  <pic:nvPicPr>
-                    <pic:cNvPr id="1252887672" name="Picture 5" descr="A graph of a diagram&#10;&#10;Description automatically generated with medium confidence"/>
-                    <pic:cNvPicPr/>
-                  </pic:nvPicPr>
-                  <pic:blipFill>
-                    <a:blip r:embed="rId16" cstate="print">
-                      <a:extLst>
-                        <a:ext uri="{28A0092B-C50C-407E-A947-70E740481C1C}">
-                          <a14:useLocalDpi xmlns:a14="http://schemas.microsoft.com/office/drawing/2010/main" val="0"/>
-                        </a:ext>
-                      </a:extLst>
-                    </a:blip>
-                    <a:stretch>
-                      <a:fillRect/>
-                    </a:stretch>
-                  </pic:blipFill>
-                  <pic:spPr>
-                    <a:xfrm>
-                      <a:off x="0" y="0"/>
-                      <a:ext cx="2883535" cy="3125470"/>
-                    </a:xfrm>
-                    <a:prstGeom prst="rect">
-                      <a:avLst/>
-                    </a:prstGeom>
-                  </pic:spPr>
-                </pic:pic>
-              </a:graphicData>
-            </a:graphic>
-            <wp14:sizeRelH relativeFrom="margin">
-              <wp14:pctWidth>0</wp14:pctWidth>
-            </wp14:sizeRelH>
-            <wp14:sizeRelV relativeFrom="margin">
-              <wp14:pctHeight>0</wp14:pctHeight>
-            </wp14:sizeRelV>
-          </wp:anchor>
-        </w:drawing>
-      </w:r>
+        </w:rPr>
+      </w:pPr>
     </w:p>
     <w:p>
       <w:pPr>
@@ -1202,7 +786,7 @@
           <w:rFonts w:asciiTheme="minorHAnsi" w:hAnsiTheme="minorHAnsi" w:cstheme="minorHAnsi"/>
           <w:color w:val="FF0000"/>
           <w:sz w:val="22"/>
-          <w:szCs w:val="20"/>
+          <w:szCs w:val="21"/>
         </w:rPr>
       </w:pPr>
     </w:p>
@@ -1212,15 +796,6 @@
           <w:rFonts w:asciiTheme="minorHAnsi" w:hAnsiTheme="minorHAnsi" w:cstheme="minorHAnsi"/>
           <w:color w:val="FF0000"/>
           <w:sz w:val="22"/>
-          <w:szCs w:val="20"/>
-        </w:rPr>
-      </w:pPr>
-    </w:p>
-    <w:p>
-      <w:pPr>
-        <w:rPr>
-          <w:rFonts w:asciiTheme="minorHAnsi" w:hAnsiTheme="minorHAnsi" w:cstheme="minorHAnsi"/>
-          <w:color w:val="000000" w:themeColor="text1"/>
           <w:szCs w:val="21"/>
         </w:rPr>
       </w:pPr>
@@ -1229,7 +804,8 @@
       <w:pPr>
         <w:rPr>
           <w:rFonts w:asciiTheme="minorHAnsi" w:hAnsiTheme="minorHAnsi" w:cstheme="minorHAnsi"/>
-          <w:color w:val="000000" w:themeColor="text1"/>
+          <w:color w:val="FF0000"/>
+          <w:sz w:val="22"/>
           <w:szCs w:val="21"/>
         </w:rPr>
       </w:pPr>
@@ -1238,161 +814,11 @@
       <w:pPr>
         <w:rPr>
           <w:rFonts w:asciiTheme="minorHAnsi" w:hAnsiTheme="minorHAnsi" w:cstheme="minorHAnsi"/>
-          <w:color w:val="000000" w:themeColor="text1"/>
-          <w:szCs w:val="21"/>
-        </w:rPr>
-      </w:pPr>
-    </w:p>
-    <w:p>
-      <w:pPr>
-        <w:rPr>
-          <w:rFonts w:asciiTheme="minorHAnsi" w:hAnsiTheme="minorHAnsi" w:cstheme="minorHAnsi"/>
-          <w:color w:val="000000" w:themeColor="text1"/>
-          <w:szCs w:val="21"/>
-        </w:rPr>
-      </w:pPr>
-    </w:p>
-    <w:p>
-      <w:pPr>
-        <w:rPr>
-          <w:rFonts w:asciiTheme="minorHAnsi" w:hAnsiTheme="minorHAnsi" w:cstheme="minorHAnsi"/>
-          <w:color w:val="000000" w:themeColor="text1"/>
-          <w:szCs w:val="21"/>
-        </w:rPr>
-      </w:pPr>
-    </w:p>
-    <w:p>
-      <w:pPr>
-        <w:rPr>
-          <w:rFonts w:asciiTheme="minorHAnsi" w:hAnsiTheme="minorHAnsi" w:cstheme="minorHAnsi"/>
-          <w:color w:val="000000" w:themeColor="text1"/>
-          <w:szCs w:val="21"/>
-        </w:rPr>
-      </w:pPr>
-    </w:p>
-    <w:p>
-      <w:pPr>
-        <w:pStyle w:val="ListParagraph"/>
-        <w:numPr>
-          <w:ilvl w:val="0"/>
-          <w:numId w:val="2"/>
-        </w:numPr>
-        <w:rPr>
-          <w:rFonts w:asciiTheme="minorHAnsi" w:hAnsiTheme="minorHAnsi" w:cstheme="minorHAnsi"/>
-          <w:color w:val="FF0000"/>
-          <w:szCs w:val="21"/>
-        </w:rPr>
-      </w:pPr>
-      <w:r>
-        <w:rPr>
-          <w:rFonts w:asciiTheme="minorHAnsi" w:hAnsiTheme="minorHAnsi" w:cstheme="minorHAnsi"/>
-          <w:color w:val="000000" w:themeColor="text1"/>
-          <w:szCs w:val="21"/>
-        </w:rPr>
-        <w:t>Typically,</w:t>
-      </w:r>
-      <w:r>
-        <w:rPr>
-          <w:rFonts w:asciiTheme="minorHAnsi" w:hAnsiTheme="minorHAnsi" w:cstheme="minorHAnsi"/>
-          <w:color w:val="000000" w:themeColor="text1"/>
-          <w:szCs w:val="21"/>
-        </w:rPr>
-        <w:t xml:space="preserve"> a longer series favors the better player as they have more opportunity to win. Why does this plot support that theory?</w:t>
-      </w:r>
-    </w:p>
-    <w:p>
-      <w:pPr>
-        <w:rPr>
-          <w:rFonts w:asciiTheme="minorHAnsi" w:hAnsiTheme="minorHAnsi" w:cstheme="minorHAnsi"/>
-          <w:color w:val="FF0000"/>
-          <w:sz w:val="22"/>
-          <w:szCs w:val="21"/>
-        </w:rPr>
-      </w:pPr>
-    </w:p>
-    <w:p>
-      <w:pPr>
-        <w:rPr>
-          <w:rFonts w:asciiTheme="minorHAnsi" w:hAnsiTheme="minorHAnsi" w:cstheme="minorHAnsi"/>
-          <w:color w:val="FF0000"/>
-          <w:sz w:val="22"/>
-          <w:szCs w:val="21"/>
-        </w:rPr>
-      </w:pPr>
-    </w:p>
-    <w:p>
-      <w:pPr>
-        <w:rPr>
-          <w:rFonts w:asciiTheme="minorHAnsi" w:hAnsiTheme="minorHAnsi" w:cstheme="minorHAnsi"/>
-          <w:color w:val="FF0000"/>
-          <w:sz w:val="22"/>
-          <w:szCs w:val="21"/>
-        </w:rPr>
-      </w:pPr>
-    </w:p>
-    <w:p>
-      <w:pPr>
-        <w:rPr>
-          <w:rFonts w:asciiTheme="minorHAnsi" w:hAnsiTheme="minorHAnsi" w:cstheme="minorHAnsi"/>
-          <w:color w:val="FF0000"/>
-          <w:sz w:val="22"/>
-          <w:szCs w:val="21"/>
-        </w:rPr>
-      </w:pPr>
-    </w:p>
-    <w:p>
-      <w:pPr>
-        <w:rPr>
-          <w:rFonts w:asciiTheme="minorHAnsi" w:hAnsiTheme="minorHAnsi" w:cstheme="minorHAnsi"/>
-          <w:color w:val="FF0000"/>
-          <w:sz w:val="22"/>
-          <w:szCs w:val="21"/>
-        </w:rPr>
-      </w:pPr>
-    </w:p>
-    <w:p>
-      <w:pPr>
-        <w:rPr>
-          <w:rFonts w:asciiTheme="minorHAnsi" w:hAnsiTheme="minorHAnsi" w:cstheme="minorHAnsi"/>
-          <w:color w:val="FF0000"/>
-          <w:sz w:val="22"/>
-          <w:szCs w:val="21"/>
-        </w:rPr>
-      </w:pPr>
-    </w:p>
-    <w:p>
-      <w:pPr>
-        <w:rPr>
-          <w:rFonts w:asciiTheme="minorHAnsi" w:hAnsiTheme="minorHAnsi" w:cstheme="minorHAnsi"/>
-          <w:color w:val="FF0000"/>
-          <w:sz w:val="22"/>
-          <w:szCs w:val="21"/>
-        </w:rPr>
-      </w:pPr>
-    </w:p>
-    <w:p>
-      <w:pPr>
-        <w:rPr>
-          <w:rFonts w:asciiTheme="minorHAnsi" w:hAnsiTheme="minorHAnsi" w:cstheme="minorHAnsi"/>
-        </w:rPr>
-      </w:pPr>
-    </w:p>
-    <w:p>
-      <w:pPr>
-        <w:rPr>
-          <w:rFonts w:asciiTheme="minorHAnsi" w:hAnsiTheme="minorHAnsi" w:cstheme="minorHAnsi"/>
-        </w:rPr>
-      </w:pPr>
-    </w:p>
-    <w:p>
-      <w:pPr>
-        <w:rPr>
-          <w:rFonts w:asciiTheme="minorHAnsi" w:hAnsiTheme="minorHAnsi" w:cstheme="minorHAnsi"/>
         </w:rPr>
       </w:pPr>
     </w:p>
     <w:sectPr>
-      <w:headerReference w:type="default" r:id="rId17"/>
+      <w:headerReference w:type="default" r:id="rId13"/>
       <w:pgSz w:w="12240" w:h="15840"/>
       <w:pgMar w:top="1440" w:right="1440" w:bottom="1440" w:left="1440" w:header="720" w:footer="720" w:gutter="0"/>
       <w:cols w:space="720"/>
@@ -1400,57 +826,6 @@
     </w:sectPr>
   </w:body>
 </w:document>
-</file>
-
-<file path=word/comments.xml><?xml version="1.0" encoding="utf-8"?>
-<w:comments xmlns:wpc="http://schemas.microsoft.com/office/word/2010/wordprocessingCanvas" xmlns:cx="http://schemas.microsoft.com/office/drawing/2014/chartex" xmlns:cx1="http://schemas.microsoft.com/office/drawing/2015/9/8/chartex" xmlns:cx2="http://schemas.microsoft.com/office/drawing/2015/10/21/chartex" xmlns:cx3="http://schemas.microsoft.com/office/drawing/2016/5/9/chartex" xmlns:cx4="http://schemas.microsoft.com/office/drawing/2016/5/10/chartex" xmlns:cx5="http://schemas.microsoft.com/office/drawing/2016/5/11/chartex" xmlns:cx6="http://schemas.microsoft.com/office/drawing/2016/5/12/chartex" xmlns:cx7="http://schemas.microsoft.com/office/drawing/2016/5/13/chartex" xmlns:cx8="http://schemas.microsoft.com/office/drawing/2016/5/14/chartex" xmlns:mc="http://schemas.openxmlformats.org/markup-compatibility/2006" xmlns:aink="http://schemas.microsoft.com/office/drawing/2016/ink" xmlns:am3d="http://schemas.microsoft.com/office/drawing/2017/model3d" xmlns:o="urn:schemas-microsoft-com:office:office" xmlns:oel="http://schemas.microsoft.com/office/2019/extlst" xmlns:r="http://schemas.openxmlformats.org/officeDocument/2006/relationships" xmlns:m="http://schemas.openxmlformats.org/officeDocument/2006/math" xmlns:v="urn:schemas-microsoft-com:vml" xmlns:wp14="http://schemas.microsoft.com/office/word/2010/wordprocessingDrawing" xmlns:wp="http://schemas.openxmlformats.org/drawingml/2006/wordprocessingDrawing" xmlns:w10="urn:schemas-microsoft-com:office:word" xmlns:w="http://schemas.openxmlformats.org/wordprocessingml/2006/main" xmlns:w14="http://schemas.microsoft.com/office/word/2010/wordml" xmlns:w15="http://schemas.microsoft.com/office/word/2012/wordml" xmlns:w16cex="http://schemas.microsoft.com/office/word/2018/wordml/cex" xmlns:w16cid="http://schemas.microsoft.com/office/word/2016/wordml/cid" xmlns:w16="http://schemas.microsoft.com/office/word/2018/wordml" xmlns:w16sdtdh="http://schemas.microsoft.com/office/word/2020/wordml/sdtdatahash" xmlns:w16se="http://schemas.microsoft.com/office/word/2015/wordml/symex" xmlns:wpg="http://schemas.microsoft.com/office/word/2010/wordprocessingGroup" xmlns:wpi="http://schemas.microsoft.com/office/word/2010/wordprocessingInk" xmlns:wne="http://schemas.microsoft.com/office/word/2006/wordml" xmlns:wps="http://schemas.microsoft.com/office/word/2010/wordprocessingShape" mc:Ignorable="w14 w15 w16se w16cid w16 w16cex w16sdtdh wp14">
-  <w:comment w:id="0" w:author="Ivan Ramler" w:date="2024-06-10T10:20:00Z" w:initials="IR">
-    <w:p>
-      <w:pPr>
-        <w:pStyle w:val="CommentText"/>
-      </w:pPr>
-      <w:r>
-        <w:rPr>
-          <w:rStyle w:val="CommentReference"/>
-        </w:rPr>
-        <w:annotationRef/>
-      </w:r>
-      <w:r>
-        <w:t>In the index.qmd file, you can likely add more about this. In particular, discuss why analyzing the play surface might be interesting.</w:t>
-      </w:r>
-    </w:p>
-  </w:comment>
-</w:comments>
-</file>
-
-<file path=word/commentsExtended.xml><?xml version="1.0" encoding="utf-8"?>
-<w15:commentsEx xmlns:wpc="http://schemas.microsoft.com/office/word/2010/wordprocessingCanvas" xmlns:cx="http://schemas.microsoft.com/office/drawing/2014/chartex" xmlns:cx1="http://schemas.microsoft.com/office/drawing/2015/9/8/chartex" xmlns:cx2="http://schemas.microsoft.com/office/drawing/2015/10/21/chartex" xmlns:cx3="http://schemas.microsoft.com/office/drawing/2016/5/9/chartex" xmlns:cx4="http://schemas.microsoft.com/office/drawing/2016/5/10/chartex" xmlns:cx5="http://schemas.microsoft.com/office/drawing/2016/5/11/chartex" xmlns:cx6="http://schemas.microsoft.com/office/drawing/2016/5/12/chartex" xmlns:cx7="http://schemas.microsoft.com/office/drawing/2016/5/13/chartex" xmlns:cx8="http://schemas.microsoft.com/office/drawing/2016/5/14/chartex" xmlns:mc="http://schemas.openxmlformats.org/markup-compatibility/2006" xmlns:aink="http://schemas.microsoft.com/office/drawing/2016/ink" xmlns:am3d="http://schemas.microsoft.com/office/drawing/2017/model3d" xmlns:o="urn:schemas-microsoft-com:office:office" xmlns:oel="http://schemas.microsoft.com/office/2019/extlst" xmlns:r="http://schemas.openxmlformats.org/officeDocument/2006/relationships" xmlns:m="http://schemas.openxmlformats.org/officeDocument/2006/math" xmlns:v="urn:schemas-microsoft-com:vml" xmlns:wp14="http://schemas.microsoft.com/office/word/2010/wordprocessingDrawing" xmlns:wp="http://schemas.openxmlformats.org/drawingml/2006/wordprocessingDrawing" xmlns:w10="urn:schemas-microsoft-com:office:word" xmlns:w="http://schemas.openxmlformats.org/wordprocessingml/2006/main" xmlns:w14="http://schemas.microsoft.com/office/word/2010/wordml" xmlns:w15="http://schemas.microsoft.com/office/word/2012/wordml" xmlns:w16cex="http://schemas.microsoft.com/office/word/2018/wordml/cex" xmlns:w16cid="http://schemas.microsoft.com/office/word/2016/wordml/cid" xmlns:w16="http://schemas.microsoft.com/office/word/2018/wordml" xmlns:w16sdtdh="http://schemas.microsoft.com/office/word/2020/wordml/sdtdatahash" xmlns:w16se="http://schemas.microsoft.com/office/word/2015/wordml/symex" xmlns:wpg="http://schemas.microsoft.com/office/word/2010/wordprocessingGroup" xmlns:wpi="http://schemas.microsoft.com/office/word/2010/wordprocessingInk" xmlns:wne="http://schemas.microsoft.com/office/word/2006/wordml" xmlns:wps="http://schemas.microsoft.com/office/word/2010/wordprocessingShape" mc:Ignorable="w14 w15 w16se w16cid w16 w16cex w16sdtdh wp14">
-  <w15:commentEx w15:paraId="6C92A969" w15:done="1"/>
-</w15:commentsEx>
-</file>
-
-<file path=word/commentsExtensible.xml><?xml version="1.0" encoding="utf-8"?>
-<w16cex:commentsExtensible xmlns:wpc="http://schemas.microsoft.com/office/word/2010/wordprocessingCanvas" xmlns:cx="http://schemas.microsoft.com/office/drawing/2014/chartex" xmlns:cx1="http://schemas.microsoft.com/office/drawing/2015/9/8/chartex" xmlns:cx2="http://schemas.microsoft.com/office/drawing/2015/10/21/chartex" xmlns:cx3="http://schemas.microsoft.com/office/drawing/2016/5/9/chartex" xmlns:cx4="http://schemas.microsoft.com/office/drawing/2016/5/10/chartex" xmlns:cx5="http://schemas.microsoft.com/office/drawing/2016/5/11/chartex" xmlns:cx6="http://schemas.microsoft.com/office/drawing/2016/5/12/chartex" xmlns:cx7="http://schemas.microsoft.com/office/drawing/2016/5/13/chartex" xmlns:cx8="http://schemas.microsoft.com/office/drawing/2016/5/14/chartex" xmlns:cr="http://schemas.microsoft.com/office/comments/2020/reactions" xmlns:mc="http://schemas.openxmlformats.org/markup-compatibility/2006" xmlns:aink="http://schemas.microsoft.com/office/drawing/2016/ink" xmlns:am3d="http://schemas.microsoft.com/office/drawing/2017/model3d" xmlns:o="urn:schemas-microsoft-com:office:office" xmlns:oel="http://schemas.microsoft.com/office/2019/extlst" xmlns:r="http://schemas.openxmlformats.org/officeDocument/2006/relationships" xmlns:m="http://schemas.openxmlformats.org/officeDocument/2006/math" xmlns:v="urn:schemas-microsoft-com:vml" xmlns:wp14="http://schemas.microsoft.com/office/word/2010/wordprocessingDrawing" xmlns:wp="http://schemas.openxmlformats.org/drawingml/2006/wordprocessingDrawing" xmlns:w10="urn:schemas-microsoft-com:office:word" xmlns:w="http://schemas.openxmlformats.org/wordprocessingml/2006/main" xmlns:w14="http://schemas.microsoft.com/office/word/2010/wordml" xmlns:w15="http://schemas.microsoft.com/office/word/2012/wordml" xmlns:w16cex="http://schemas.microsoft.com/office/word/2018/wordml/cex" xmlns:w16cid="http://schemas.microsoft.com/office/word/2016/wordml/cid" xmlns:w16="http://schemas.microsoft.com/office/word/2018/wordml" xmlns:w16sdtdh="http://schemas.microsoft.com/office/word/2020/wordml/sdtdatahash" xmlns:w16se="http://schemas.microsoft.com/office/word/2015/wordml/symex" xmlns:wpg="http://schemas.microsoft.com/office/word/2010/wordprocessingGroup" xmlns:wpi="http://schemas.microsoft.com/office/word/2010/wordprocessingInk" xmlns:wne="http://schemas.microsoft.com/office/word/2006/wordml" xmlns:wps="http://schemas.microsoft.com/office/word/2010/wordprocessingShape" mc:Ignorable="w14 w15 w16se w16cid w16 w16cex w16sdtdh cr wp14">
-  <w16cex:commentExtensible w16cex:durableId="5B8C46EE">
-    <w16cex:extLst>
-      <w16:ext w16:uri="{CE6994B0-6A32-4C9F-8C6B-6E91EDA988CE}">
-        <cr:reactions xmlns:cr="http://schemas.microsoft.com/office/comments/2020/reactions">
-          <cr:reaction reactionType="1">
-            <cr:reactionInfo dateUtc="2024-06-11T19:21:08Z">
-              <cr:user userId="S::esselt21@stlawu.edu::6678c9ee-a7e0-4afb-8ba4-91b303eafd59" userProvider="AD" userName="Eric Seltzer"/>
-            </cr:reactionInfo>
-          </cr:reaction>
-        </cr:reactions>
-      </w16:ext>
-    </w16cex:extLst>
-  </w16cex:commentExtensible>
-</w16cex:commentsExtensible>
-</file>
-
-<file path=word/commentsIds.xml><?xml version="1.0" encoding="utf-8"?>
-<w16cid:commentsIds xmlns:wpc="http://schemas.microsoft.com/office/word/2010/wordprocessingCanvas" xmlns:cx="http://schemas.microsoft.com/office/drawing/2014/chartex" xmlns:cx1="http://schemas.microsoft.com/office/drawing/2015/9/8/chartex" xmlns:cx2="http://schemas.microsoft.com/office/drawing/2015/10/21/chartex" xmlns:cx3="http://schemas.microsoft.com/office/drawing/2016/5/9/chartex" xmlns:cx4="http://schemas.microsoft.com/office/drawing/2016/5/10/chartex" xmlns:cx5="http://schemas.microsoft.com/office/drawing/2016/5/11/chartex" xmlns:cx6="http://schemas.microsoft.com/office/drawing/2016/5/12/chartex" xmlns:cx7="http://schemas.microsoft.com/office/drawing/2016/5/13/chartex" xmlns:cx8="http://schemas.microsoft.com/office/drawing/2016/5/14/chartex" xmlns:mc="http://schemas.openxmlformats.org/markup-compatibility/2006" xmlns:aink="http://schemas.microsoft.com/office/drawing/2016/ink" xmlns:am3d="http://schemas.microsoft.com/office/drawing/2017/model3d" xmlns:o="urn:schemas-microsoft-com:office:office" xmlns:oel="http://schemas.microsoft.com/office/2019/extlst" xmlns:r="http://schemas.openxmlformats.org/officeDocument/2006/relationships" xmlns:m="http://schemas.openxmlformats.org/officeDocument/2006/math" xmlns:v="urn:schemas-microsoft-com:vml" xmlns:wp14="http://schemas.microsoft.com/office/word/2010/wordprocessingDrawing" xmlns:wp="http://schemas.openxmlformats.org/drawingml/2006/wordprocessingDrawing" xmlns:w10="urn:schemas-microsoft-com:office:word" xmlns:w="http://schemas.openxmlformats.org/wordprocessingml/2006/main" xmlns:w14="http://schemas.microsoft.com/office/word/2010/wordml" xmlns:w15="http://schemas.microsoft.com/office/word/2012/wordml" xmlns:w16cex="http://schemas.microsoft.com/office/word/2018/wordml/cex" xmlns:w16cid="http://schemas.microsoft.com/office/word/2016/wordml/cid" xmlns:w16="http://schemas.microsoft.com/office/word/2018/wordml" xmlns:w16sdtdh="http://schemas.microsoft.com/office/word/2020/wordml/sdtdatahash" xmlns:w16se="http://schemas.microsoft.com/office/word/2015/wordml/symex" xmlns:wpg="http://schemas.microsoft.com/office/word/2010/wordprocessingGroup" xmlns:wpi="http://schemas.microsoft.com/office/word/2010/wordprocessingInk" xmlns:wne="http://schemas.microsoft.com/office/word/2006/wordml" xmlns:wps="http://schemas.microsoft.com/office/word/2010/wordprocessingShape" mc:Ignorable="w14 w15 w16se w16cid w16 w16cex w16sdtdh wp14">
-  <w16cid:commentId w16cid:paraId="6C92A969" w16cid:durableId="5B8C46EE"/>
-</w16cid:commentsIds>
 </file>
 
 <file path=word/endnotes.xml><?xml version="1.0" encoding="utf-8"?>
@@ -1515,7 +890,14 @@
         <w:rFonts w:asciiTheme="minorHAnsi" w:hAnsiTheme="minorHAnsi"/>
         <w:b/>
       </w:rPr>
-      <w:t>Investigating Surfaces Impact on Win Percentages in Professional Tennis</w:t>
+      <w:t xml:space="preserve">Investigating </w:t>
+    </w:r>
+    <w:r>
+      <w:rPr>
+        <w:rFonts w:asciiTheme="minorHAnsi" w:hAnsiTheme="minorHAnsi"/>
+        <w:b/>
+      </w:rPr>
+      <w:t>the Impact of Tournament Length and Surface Type on Win Percentages in Professional Tennis</w:t>
     </w:r>
   </w:p>
   <w:p>
@@ -1709,21 +1091,107 @@
       </w:pPr>
     </w:lvl>
   </w:abstractNum>
+  <w:abstractNum w:abstractNumId="2" w15:restartNumberingAfterBreak="0">
+    <w:nsid w:val="705C5370"/>
+    <w:multiLevelType w:val="hybridMultilevel"/>
+    <w:tmpl w:val="16CE5104"/>
+    <w:lvl w:ilvl="0" w:tplc="FFFFFFFF">
+      <w:start w:val="1"/>
+      <w:numFmt w:val="decimal"/>
+      <w:lvlText w:val="%1."/>
+      <w:lvlJc w:val="left"/>
+      <w:pPr>
+        <w:ind w:left="720" w:hanging="360"/>
+      </w:pPr>
+      <w:rPr>
+        <w:rFonts w:hint="default"/>
+        <w:color w:val="auto"/>
+        <w:sz w:val="24"/>
+      </w:rPr>
+    </w:lvl>
+    <w:lvl w:ilvl="1" w:tplc="FFFFFFFF" w:tentative="1">
+      <w:start w:val="1"/>
+      <w:numFmt w:val="lowerLetter"/>
+      <w:lvlText w:val="%2."/>
+      <w:lvlJc w:val="left"/>
+      <w:pPr>
+        <w:ind w:left="1440" w:hanging="360"/>
+      </w:pPr>
+    </w:lvl>
+    <w:lvl w:ilvl="2" w:tplc="FFFFFFFF" w:tentative="1">
+      <w:start w:val="1"/>
+      <w:numFmt w:val="lowerRoman"/>
+      <w:lvlText w:val="%3."/>
+      <w:lvlJc w:val="right"/>
+      <w:pPr>
+        <w:ind w:left="2160" w:hanging="180"/>
+      </w:pPr>
+    </w:lvl>
+    <w:lvl w:ilvl="3" w:tplc="FFFFFFFF" w:tentative="1">
+      <w:start w:val="1"/>
+      <w:numFmt w:val="decimal"/>
+      <w:lvlText w:val="%4."/>
+      <w:lvlJc w:val="left"/>
+      <w:pPr>
+        <w:ind w:left="2880" w:hanging="360"/>
+      </w:pPr>
+    </w:lvl>
+    <w:lvl w:ilvl="4" w:tplc="FFFFFFFF" w:tentative="1">
+      <w:start w:val="1"/>
+      <w:numFmt w:val="lowerLetter"/>
+      <w:lvlText w:val="%5."/>
+      <w:lvlJc w:val="left"/>
+      <w:pPr>
+        <w:ind w:left="3600" w:hanging="360"/>
+      </w:pPr>
+    </w:lvl>
+    <w:lvl w:ilvl="5" w:tplc="FFFFFFFF" w:tentative="1">
+      <w:start w:val="1"/>
+      <w:numFmt w:val="lowerRoman"/>
+      <w:lvlText w:val="%6."/>
+      <w:lvlJc w:val="right"/>
+      <w:pPr>
+        <w:ind w:left="4320" w:hanging="180"/>
+      </w:pPr>
+    </w:lvl>
+    <w:lvl w:ilvl="6" w:tplc="FFFFFFFF" w:tentative="1">
+      <w:start w:val="1"/>
+      <w:numFmt w:val="decimal"/>
+      <w:lvlText w:val="%7."/>
+      <w:lvlJc w:val="left"/>
+      <w:pPr>
+        <w:ind w:left="5040" w:hanging="360"/>
+      </w:pPr>
+    </w:lvl>
+    <w:lvl w:ilvl="7" w:tplc="FFFFFFFF" w:tentative="1">
+      <w:start w:val="1"/>
+      <w:numFmt w:val="lowerLetter"/>
+      <w:lvlText w:val="%8."/>
+      <w:lvlJc w:val="left"/>
+      <w:pPr>
+        <w:ind w:left="5760" w:hanging="360"/>
+      </w:pPr>
+    </w:lvl>
+    <w:lvl w:ilvl="8" w:tplc="FFFFFFFF" w:tentative="1">
+      <w:start w:val="1"/>
+      <w:numFmt w:val="lowerRoman"/>
+      <w:lvlText w:val="%9."/>
+      <w:lvlJc w:val="right"/>
+      <w:pPr>
+        <w:ind w:left="6480" w:hanging="180"/>
+      </w:pPr>
+    </w:lvl>
+  </w:abstractNum>
   <w:num w:numId="1" w16cid:durableId="2028871906">
     <w:abstractNumId w:val="1"/>
   </w:num>
   <w:num w:numId="2" w16cid:durableId="446198010">
     <w:abstractNumId w:val="0"/>
   </w:num>
+  <w:num w:numId="3" w16cid:durableId="974483705">
+    <w:abstractNumId w:val="2"/>
+  </w:num>
 </w:numbering>
-</file>
-
-<file path=word/people.xml><?xml version="1.0" encoding="utf-8"?>
-<w15:people xmlns:wpc="http://schemas.microsoft.com/office/word/2010/wordprocessingCanvas" xmlns:cx="http://schemas.microsoft.com/office/drawing/2014/chartex" xmlns:cx1="http://schemas.microsoft.com/office/drawing/2015/9/8/chartex" xmlns:cx2="http://schemas.microsoft.com/office/drawing/2015/10/21/chartex" xmlns:cx3="http://schemas.microsoft.com/office/drawing/2016/5/9/chartex" xmlns:cx4="http://schemas.microsoft.com/office/drawing/2016/5/10/chartex" xmlns:cx5="http://schemas.microsoft.com/office/drawing/2016/5/11/chartex" xmlns:cx6="http://schemas.microsoft.com/office/drawing/2016/5/12/chartex" xmlns:cx7="http://schemas.microsoft.com/office/drawing/2016/5/13/chartex" xmlns:cx8="http://schemas.microsoft.com/office/drawing/2016/5/14/chartex" xmlns:mc="http://schemas.openxmlformats.org/markup-compatibility/2006" xmlns:aink="http://schemas.microsoft.com/office/drawing/2016/ink" xmlns:am3d="http://schemas.microsoft.com/office/drawing/2017/model3d" xmlns:o="urn:schemas-microsoft-com:office:office" xmlns:oel="http://schemas.microsoft.com/office/2019/extlst" xmlns:r="http://schemas.openxmlformats.org/officeDocument/2006/relationships" xmlns:m="http://schemas.openxmlformats.org/officeDocument/2006/math" xmlns:v="urn:schemas-microsoft-com:vml" xmlns:wp14="http://schemas.microsoft.com/office/word/2010/wordprocessingDrawing" xmlns:wp="http://schemas.openxmlformats.org/drawingml/2006/wordprocessingDrawing" xmlns:w10="urn:schemas-microsoft-com:office:word" xmlns:w="http://schemas.openxmlformats.org/wordprocessingml/2006/main" xmlns:w14="http://schemas.microsoft.com/office/word/2010/wordml" xmlns:w15="http://schemas.microsoft.com/office/word/2012/wordml" xmlns:w16cex="http://schemas.microsoft.com/office/word/2018/wordml/cex" xmlns:w16cid="http://schemas.microsoft.com/office/word/2016/wordml/cid" xmlns:w16="http://schemas.microsoft.com/office/word/2018/wordml" xmlns:w16sdtdh="http://schemas.microsoft.com/office/word/2020/wordml/sdtdatahash" xmlns:w16se="http://schemas.microsoft.com/office/word/2015/wordml/symex" xmlns:wpg="http://schemas.microsoft.com/office/word/2010/wordprocessingGroup" xmlns:wpi="http://schemas.microsoft.com/office/word/2010/wordprocessingInk" xmlns:wne="http://schemas.microsoft.com/office/word/2006/wordml" xmlns:wps="http://schemas.microsoft.com/office/word/2010/wordprocessingShape" mc:Ignorable="w14 w15 w16se w16cid w16 w16cex w16sdtdh wp14">
-  <w15:person w15:author="Ivan Ramler">
-    <w15:presenceInfo w15:providerId="AD" w15:userId="S-1-5-21-484763869-412668190-725345543-24282"/>
-  </w15:person>
-</w15:people>
 </file>
 
 <file path=word/styles.xml><?xml version="1.0" encoding="utf-8"?>
@@ -3213,11 +2681,12 @@
 </file>
 
 <file path=customXml/item1.xml><?xml version="1.0" encoding="utf-8"?>
-<p:properties xmlns:p="http://schemas.microsoft.com/office/2006/metadata/properties" xmlns:xsi="http://www.w3.org/2001/XMLSchema-instance" xmlns:pc="http://schemas.microsoft.com/office/infopath/2007/PartnerControls">
-  <documentManagement>
-    <_activity xmlns="e05c2198-c7f4-4a0d-b4bf-65d044a0af3a" xsi:nil="true"/>
-  </documentManagement>
-</p:properties>
+<?mso-contentType ?>
+<FormTemplates xmlns="http://schemas.microsoft.com/sharepoint/v3/contenttype/forms">
+  <Display>DocumentLibraryForm</Display>
+  <Edit>DocumentLibraryForm</Edit>
+  <New>DocumentLibraryForm</New>
+</FormTemplates>
 </file>
 
 <file path=customXml/item2.xml><?xml version="1.0" encoding="utf-8"?>
@@ -3474,20 +2943,17 @@
 </file>
 
 <file path=customXml/item3.xml><?xml version="1.0" encoding="utf-8"?>
-<?mso-contentType ?>
-<FormTemplates xmlns="http://schemas.microsoft.com/sharepoint/v3/contenttype/forms">
-  <Display>DocumentLibraryForm</Display>
-  <Edit>DocumentLibraryForm</Edit>
-  <New>DocumentLibraryForm</New>
-</FormTemplates>
+<p:properties xmlns:p="http://schemas.microsoft.com/office/2006/metadata/properties" xmlns:xsi="http://www.w3.org/2001/XMLSchema-instance" xmlns:pc="http://schemas.microsoft.com/office/infopath/2007/PartnerControls">
+  <documentManagement>
+    <_activity xmlns="e05c2198-c7f4-4a0d-b4bf-65d044a0af3a" xsi:nil="true"/>
+  </documentManagement>
+</p:properties>
 </file>
 
 <file path=customXml/itemProps1.xml><?xml version="1.0" encoding="utf-8"?>
-<ds:datastoreItem xmlns:ds="http://schemas.openxmlformats.org/officeDocument/2006/customXml" ds:itemID="{F3423D69-6C19-4296-A38B-4CF321C01AD3}">
+<ds:datastoreItem xmlns:ds="http://schemas.openxmlformats.org/officeDocument/2006/customXml" ds:itemID="{12FA077F-00D7-4F4C-869C-252353222FC9}">
   <ds:schemaRefs>
-    <ds:schemaRef ds:uri="http://schemas.microsoft.com/office/2006/metadata/properties"/>
-    <ds:schemaRef ds:uri="http://schemas.microsoft.com/office/infopath/2007/PartnerControls"/>
-    <ds:schemaRef ds:uri="e05c2198-c7f4-4a0d-b4bf-65d044a0af3a"/>
+    <ds:schemaRef ds:uri="http://schemas.microsoft.com/sharepoint/v3/contenttype/forms"/>
   </ds:schemaRefs>
 </ds:datastoreItem>
 </file>
@@ -3512,9 +2978,11 @@
 </file>
 
 <file path=customXml/itemProps3.xml><?xml version="1.0" encoding="utf-8"?>
-<ds:datastoreItem xmlns:ds="http://schemas.openxmlformats.org/officeDocument/2006/customXml" ds:itemID="{12FA077F-00D7-4F4C-869C-252353222FC9}">
+<ds:datastoreItem xmlns:ds="http://schemas.openxmlformats.org/officeDocument/2006/customXml" ds:itemID="{F3423D69-6C19-4296-A38B-4CF321C01AD3}">
   <ds:schemaRefs>
-    <ds:schemaRef ds:uri="http://schemas.microsoft.com/sharepoint/v3/contenttype/forms"/>
+    <ds:schemaRef ds:uri="http://schemas.microsoft.com/office/2006/metadata/properties"/>
+    <ds:schemaRef ds:uri="http://schemas.microsoft.com/office/infopath/2007/PartnerControls"/>
+    <ds:schemaRef ds:uri="e05c2198-c7f4-4a0d-b4bf-65d044a0af3a"/>
   </ds:schemaRefs>
 </ds:datastoreItem>
 </file>
</xml_diff>